<commit_message>
Section 1 of manuscript runfile
</commit_message>
<xml_diff>
--- a/prelim_figs/Publilia-03-survivorship/surv.reg_summary.desL.ants_treatment.quad.docx
+++ b/prelim_figs/Publilia-03-survivorship/surv.reg_summary.desL.ants_treatment.quad.docx
@@ -12,11 +12,22 @@
     </w:p>
     <w:tbl xmlns:a="http://schemas.openxmlformats.org/drawingml/2006/main" xmlns:pic="http://schemas.openxmlformats.org/drawingml/2006/picture">
       <w:tblPr>
-        <w:tblLayout w:type="autofit"/>
+        <w:tblLayout w:type="fixed"/>
         <w:jc w:val="center"/>
-        <w:tblW w:type="pct" w:w="0"/>
         <w:tblLook w:firstRow="1" w:lastRow="0" w:firstColumn="0" w:lastColumn="0" w:noHBand="0" w:noVBand="1"/>
       </w:tblPr>
+      <w:tblGrid>
+        <w:gridCol w:w="3789"/>
+        <w:gridCol w:w="839"/>
+        <w:gridCol w:w="1389"/>
+        <w:gridCol w:w="1132"/>
+        <w:gridCol w:w="839"/>
+        <w:gridCol w:w="1389"/>
+        <w:gridCol w:w="1132"/>
+        <w:gridCol w:w="839"/>
+        <w:gridCol w:w="1389"/>
+        <w:gridCol w:w="1132"/>
+      </w:tblGrid>
       <w:tr>
         <w:trPr>
           <w:cantSplit/>
@@ -52,17 +63,17 @@
                 <w:left w:val="none" w:sz="0" w:space="0" w:color="000000"/>
                 <w:right w:val="none" w:sz="0" w:space="0" w:color="000000"/>
               </w:pBdr>
-              <w:spacing w:after="0" w:before="0" w:line="240"/>
-              <w:ind w:firstLine="0" w:left="100" w:right="100"/>
-            </w:pPr>
-            <w:r>
-              <w:rPr>
-                <w:rFonts w:ascii="Helvetica" w:hAnsi="Helvetica" w:eastAsia="Helvetica" w:cs="Helvetica"/>
-                <w:i w:val="false"/>
-                <w:b w:val="false"/>
-                <w:u w:val="none"/>
-                <w:sz w:val="16"/>
-                <w:szCs w:val="16"/>
+              <w:spacing w:after="40" w:before="40" w:line="240"/>
+              <w:ind w:firstLine="0" w:left="100" w:right="100"/>
+            </w:pPr>
+            <w:r>
+              <w:rPr>
+                <w:rFonts w:ascii="Helvetica" w:hAnsi="Helvetica" w:eastAsia="Helvetica" w:cs="Helvetica"/>
+                <w:i w:val="false"/>
+                <w:b w:val="false"/>
+                <w:u w:val="none"/>
+                <w:sz w:val="22"/>
+                <w:szCs w:val="22"/>
                 <w:color w:val="000000"/>
               </w:rPr>
               <w:t xml:space="preserve"> </w:t>
@@ -98,17 +109,17 @@
                 <w:left w:val="none" w:sz="0" w:space="0" w:color="000000"/>
                 <w:right w:val="none" w:sz="0" w:space="0" w:color="000000"/>
               </w:pBdr>
-              <w:spacing w:after="0" w:before="0" w:line="240"/>
-              <w:ind w:firstLine="0" w:left="100" w:right="100"/>
-            </w:pPr>
-            <w:r>
-              <w:rPr>
-                <w:rFonts w:ascii="Helvetica" w:hAnsi="Helvetica" w:eastAsia="Helvetica" w:cs="Helvetica"/>
-                <w:i w:val="false"/>
-                <w:b w:val="false"/>
-                <w:u w:val="none"/>
-                <w:sz w:val="16"/>
-                <w:szCs w:val="16"/>
+              <w:spacing w:after="40" w:before="40" w:line="240"/>
+              <w:ind w:firstLine="0" w:left="100" w:right="100"/>
+            </w:pPr>
+            <w:r>
+              <w:rPr>
+                <w:rFonts w:ascii="Helvetica" w:hAnsi="Helvetica" w:eastAsia="Helvetica" w:cs="Helvetica"/>
+                <w:i w:val="false"/>
+                <w:b w:val="false"/>
+                <w:u w:val="none"/>
+                <w:sz w:val="22"/>
+                <w:szCs w:val="22"/>
                 <w:color w:val="000000"/>
               </w:rPr>
               <w:t xml:space="preserve">Hatching success</w:t>
@@ -144,17 +155,17 @@
                 <w:left w:val="none" w:sz="0" w:space="0" w:color="000000"/>
                 <w:right w:val="none" w:sz="0" w:space="0" w:color="000000"/>
               </w:pBdr>
-              <w:spacing w:after="0" w:before="0" w:line="240"/>
-              <w:ind w:firstLine="0" w:left="100" w:right="100"/>
-            </w:pPr>
-            <w:r>
-              <w:rPr>
-                <w:rFonts w:ascii="Helvetica" w:hAnsi="Helvetica" w:eastAsia="Helvetica" w:cs="Helvetica"/>
-                <w:i w:val="false"/>
-                <w:b w:val="false"/>
-                <w:u w:val="none"/>
-                <w:sz w:val="16"/>
-                <w:szCs w:val="16"/>
+              <w:spacing w:after="40" w:before="40" w:line="240"/>
+              <w:ind w:firstLine="0" w:left="100" w:right="100"/>
+            </w:pPr>
+            <w:r>
+              <w:rPr>
+                <w:rFonts w:ascii="Helvetica" w:hAnsi="Helvetica" w:eastAsia="Helvetica" w:cs="Helvetica"/>
+                <w:i w:val="false"/>
+                <w:b w:val="false"/>
+                <w:u w:val="none"/>
+                <w:sz w:val="22"/>
+                <w:szCs w:val="22"/>
                 <w:color w:val="000000"/>
               </w:rPr>
               <w:t xml:space="preserve">Survivorship of nymphs</w:t>
@@ -190,17 +201,17 @@
                 <w:left w:val="none" w:sz="0" w:space="0" w:color="000000"/>
                 <w:right w:val="none" w:sz="0" w:space="0" w:color="000000"/>
               </w:pBdr>
-              <w:spacing w:after="0" w:before="0" w:line="240"/>
-              <w:ind w:firstLine="0" w:left="100" w:right="100"/>
-            </w:pPr>
-            <w:r>
-              <w:rPr>
-                <w:rFonts w:ascii="Helvetica" w:hAnsi="Helvetica" w:eastAsia="Helvetica" w:cs="Helvetica"/>
-                <w:i w:val="false"/>
-                <w:b w:val="false"/>
-                <w:u w:val="none"/>
-                <w:sz w:val="16"/>
-                <w:szCs w:val="16"/>
+              <w:spacing w:after="40" w:before="40" w:line="240"/>
+              <w:ind w:firstLine="0" w:left="100" w:right="100"/>
+            </w:pPr>
+            <w:r>
+              <w:rPr>
+                <w:rFonts w:ascii="Helvetica" w:hAnsi="Helvetica" w:eastAsia="Helvetica" w:cs="Helvetica"/>
+                <w:i w:val="false"/>
+                <w:b w:val="false"/>
+                <w:u w:val="none"/>
+                <w:sz w:val="22"/>
+                <w:szCs w:val="22"/>
                 <w:color w:val="000000"/>
               </w:rPr>
               <w:t xml:space="preserve">Survivorship of eggs</w:t>
@@ -243,17 +254,17 @@
                 <w:left w:val="none" w:sz="0" w:space="0" w:color="000000"/>
                 <w:right w:val="none" w:sz="0" w:space="0" w:color="000000"/>
               </w:pBdr>
-              <w:spacing w:after="0" w:before="0" w:line="240"/>
-              <w:ind w:firstLine="0" w:left="100" w:right="100"/>
-            </w:pPr>
-            <w:r>
-              <w:rPr>
-                <w:rFonts w:ascii="Helvetica" w:hAnsi="Helvetica" w:eastAsia="Helvetica" w:cs="Helvetica"/>
-                <w:i w:val="false"/>
-                <w:b w:val="false"/>
-                <w:u w:val="none"/>
-                <w:sz w:val="16"/>
-                <w:szCs w:val="16"/>
+              <w:spacing w:after="40" w:before="40" w:line="240"/>
+              <w:ind w:firstLine="0" w:left="100" w:right="100"/>
+            </w:pPr>
+            <w:r>
+              <w:rPr>
+                <w:rFonts w:ascii="Helvetica" w:hAnsi="Helvetica" w:eastAsia="Helvetica" w:cs="Helvetica"/>
+                <w:i w:val="false"/>
+                <w:b w:val="false"/>
+                <w:u w:val="none"/>
+                <w:sz w:val="22"/>
+                <w:szCs w:val="22"/>
                 <w:color w:val="000000"/>
               </w:rPr>
               <w:t xml:space="preserve">Variable</w:t>
@@ -288,17 +299,17 @@
                 <w:left w:val="none" w:sz="0" w:space="0" w:color="000000"/>
                 <w:right w:val="none" w:sz="0" w:space="0" w:color="000000"/>
               </w:pBdr>
-              <w:spacing w:after="0" w:before="0" w:line="240"/>
-              <w:ind w:firstLine="0" w:left="100" w:right="100"/>
-            </w:pPr>
-            <w:r>
-              <w:rPr>
-                <w:rFonts w:ascii="Helvetica" w:hAnsi="Helvetica" w:eastAsia="Helvetica" w:cs="Helvetica"/>
-                <w:i w:val="false"/>
-                <w:b w:val="false"/>
-                <w:u w:val="none"/>
-                <w:sz w:val="16"/>
-                <w:szCs w:val="16"/>
+              <w:spacing w:after="40" w:before="40" w:line="240"/>
+              <w:ind w:firstLine="0" w:left="100" w:right="100"/>
+            </w:pPr>
+            <w:r>
+              <w:rPr>
+                <w:rFonts w:ascii="Helvetica" w:hAnsi="Helvetica" w:eastAsia="Helvetica" w:cs="Helvetica"/>
+                <w:i w:val="false"/>
+                <w:b w:val="false"/>
+                <w:u w:val="none"/>
+                <w:sz w:val="22"/>
+                <w:szCs w:val="22"/>
                 <w:color w:val="000000"/>
               </w:rPr>
               <w:t xml:space="preserve">OR</w:t>
@@ -310,8 +321,8 @@
                 <w:b w:val="false"/>
                 <w:u w:val="none"/>
                 <w:vertAlign w:val="superscript"/>
-                <w:sz w:val="16"/>
-                <w:szCs w:val="16"/>
+                <w:sz w:val="22"/>
+                <w:szCs w:val="22"/>
                 <w:color w:val="000000"/>
               </w:rPr>
               <w:t xml:space="preserve">1</w:t>
@@ -346,17 +357,17 @@
                 <w:left w:val="none" w:sz="0" w:space="0" w:color="000000"/>
                 <w:right w:val="none" w:sz="0" w:space="0" w:color="000000"/>
               </w:pBdr>
-              <w:spacing w:after="0" w:before="0" w:line="240"/>
-              <w:ind w:firstLine="0" w:left="100" w:right="100"/>
-            </w:pPr>
-            <w:r>
-              <w:rPr>
-                <w:rFonts w:ascii="Helvetica" w:hAnsi="Helvetica" w:eastAsia="Helvetica" w:cs="Helvetica"/>
-                <w:i w:val="false"/>
-                <w:b w:val="false"/>
-                <w:u w:val="none"/>
-                <w:sz w:val="16"/>
-                <w:szCs w:val="16"/>
+              <w:spacing w:after="40" w:before="40" w:line="240"/>
+              <w:ind w:firstLine="0" w:left="100" w:right="100"/>
+            </w:pPr>
+            <w:r>
+              <w:rPr>
+                <w:rFonts w:ascii="Helvetica" w:hAnsi="Helvetica" w:eastAsia="Helvetica" w:cs="Helvetica"/>
+                <w:i w:val="false"/>
+                <w:b w:val="false"/>
+                <w:u w:val="none"/>
+                <w:sz w:val="22"/>
+                <w:szCs w:val="22"/>
                 <w:color w:val="000000"/>
               </w:rPr>
               <w:t xml:space="preserve">95% CI</w:t>
@@ -368,8 +379,8 @@
                 <w:b w:val="false"/>
                 <w:u w:val="none"/>
                 <w:vertAlign w:val="superscript"/>
-                <w:sz w:val="16"/>
-                <w:szCs w:val="16"/>
+                <w:sz w:val="22"/>
+                <w:szCs w:val="22"/>
                 <w:color w:val="000000"/>
               </w:rPr>
               <w:t xml:space="preserve">1</w:t>
@@ -404,17 +415,17 @@
                 <w:left w:val="none" w:sz="0" w:space="0" w:color="000000"/>
                 <w:right w:val="none" w:sz="0" w:space="0" w:color="000000"/>
               </w:pBdr>
-              <w:spacing w:after="0" w:before="0" w:line="240"/>
-              <w:ind w:firstLine="0" w:left="100" w:right="100"/>
-            </w:pPr>
-            <w:r>
-              <w:rPr>
-                <w:rFonts w:ascii="Helvetica" w:hAnsi="Helvetica" w:eastAsia="Helvetica" w:cs="Helvetica"/>
-                <w:i w:val="false"/>
-                <w:b w:val="false"/>
-                <w:u w:val="none"/>
-                <w:sz w:val="16"/>
-                <w:szCs w:val="16"/>
+              <w:spacing w:after="40" w:before="40" w:line="240"/>
+              <w:ind w:firstLine="0" w:left="100" w:right="100"/>
+            </w:pPr>
+            <w:r>
+              <w:rPr>
+                <w:rFonts w:ascii="Helvetica" w:hAnsi="Helvetica" w:eastAsia="Helvetica" w:cs="Helvetica"/>
+                <w:i w:val="false"/>
+                <w:b w:val="false"/>
+                <w:u w:val="none"/>
+                <w:sz w:val="22"/>
+                <w:szCs w:val="22"/>
                 <w:color w:val="000000"/>
               </w:rPr>
               <w:t xml:space="preserve">p-value</w:t>
@@ -449,17 +460,17 @@
                 <w:left w:val="none" w:sz="0" w:space="0" w:color="000000"/>
                 <w:right w:val="none" w:sz="0" w:space="0" w:color="000000"/>
               </w:pBdr>
-              <w:spacing w:after="0" w:before="0" w:line="240"/>
-              <w:ind w:firstLine="0" w:left="100" w:right="100"/>
-            </w:pPr>
-            <w:r>
-              <w:rPr>
-                <w:rFonts w:ascii="Helvetica" w:hAnsi="Helvetica" w:eastAsia="Helvetica" w:cs="Helvetica"/>
-                <w:i w:val="false"/>
-                <w:b w:val="false"/>
-                <w:u w:val="none"/>
-                <w:sz w:val="16"/>
-                <w:szCs w:val="16"/>
+              <w:spacing w:after="40" w:before="40" w:line="240"/>
+              <w:ind w:firstLine="0" w:left="100" w:right="100"/>
+            </w:pPr>
+            <w:r>
+              <w:rPr>
+                <w:rFonts w:ascii="Helvetica" w:hAnsi="Helvetica" w:eastAsia="Helvetica" w:cs="Helvetica"/>
+                <w:i w:val="false"/>
+                <w:b w:val="false"/>
+                <w:u w:val="none"/>
+                <w:sz w:val="22"/>
+                <w:szCs w:val="22"/>
                 <w:color w:val="000000"/>
               </w:rPr>
               <w:t xml:space="preserve">OR</w:t>
@@ -471,8 +482,8 @@
                 <w:b w:val="false"/>
                 <w:u w:val="none"/>
                 <w:vertAlign w:val="superscript"/>
-                <w:sz w:val="16"/>
-                <w:szCs w:val="16"/>
+                <w:sz w:val="22"/>
+                <w:szCs w:val="22"/>
                 <w:color w:val="000000"/>
               </w:rPr>
               <w:t xml:space="preserve">1</w:t>
@@ -507,17 +518,17 @@
                 <w:left w:val="none" w:sz="0" w:space="0" w:color="000000"/>
                 <w:right w:val="none" w:sz="0" w:space="0" w:color="000000"/>
               </w:pBdr>
-              <w:spacing w:after="0" w:before="0" w:line="240"/>
-              <w:ind w:firstLine="0" w:left="100" w:right="100"/>
-            </w:pPr>
-            <w:r>
-              <w:rPr>
-                <w:rFonts w:ascii="Helvetica" w:hAnsi="Helvetica" w:eastAsia="Helvetica" w:cs="Helvetica"/>
-                <w:i w:val="false"/>
-                <w:b w:val="false"/>
-                <w:u w:val="none"/>
-                <w:sz w:val="16"/>
-                <w:szCs w:val="16"/>
+              <w:spacing w:after="40" w:before="40" w:line="240"/>
+              <w:ind w:firstLine="0" w:left="100" w:right="100"/>
+            </w:pPr>
+            <w:r>
+              <w:rPr>
+                <w:rFonts w:ascii="Helvetica" w:hAnsi="Helvetica" w:eastAsia="Helvetica" w:cs="Helvetica"/>
+                <w:i w:val="false"/>
+                <w:b w:val="false"/>
+                <w:u w:val="none"/>
+                <w:sz w:val="22"/>
+                <w:szCs w:val="22"/>
                 <w:color w:val="000000"/>
               </w:rPr>
               <w:t xml:space="preserve">95% CI</w:t>
@@ -529,8 +540,8 @@
                 <w:b w:val="false"/>
                 <w:u w:val="none"/>
                 <w:vertAlign w:val="superscript"/>
-                <w:sz w:val="16"/>
-                <w:szCs w:val="16"/>
+                <w:sz w:val="22"/>
+                <w:szCs w:val="22"/>
                 <w:color w:val="000000"/>
               </w:rPr>
               <w:t xml:space="preserve">1</w:t>
@@ -565,17 +576,17 @@
                 <w:left w:val="none" w:sz="0" w:space="0" w:color="000000"/>
                 <w:right w:val="none" w:sz="0" w:space="0" w:color="000000"/>
               </w:pBdr>
-              <w:spacing w:after="0" w:before="0" w:line="240"/>
-              <w:ind w:firstLine="0" w:left="100" w:right="100"/>
-            </w:pPr>
-            <w:r>
-              <w:rPr>
-                <w:rFonts w:ascii="Helvetica" w:hAnsi="Helvetica" w:eastAsia="Helvetica" w:cs="Helvetica"/>
-                <w:i w:val="false"/>
-                <w:b w:val="false"/>
-                <w:u w:val="none"/>
-                <w:sz w:val="16"/>
-                <w:szCs w:val="16"/>
+              <w:spacing w:after="40" w:before="40" w:line="240"/>
+              <w:ind w:firstLine="0" w:left="100" w:right="100"/>
+            </w:pPr>
+            <w:r>
+              <w:rPr>
+                <w:rFonts w:ascii="Helvetica" w:hAnsi="Helvetica" w:eastAsia="Helvetica" w:cs="Helvetica"/>
+                <w:i w:val="false"/>
+                <w:b w:val="false"/>
+                <w:u w:val="none"/>
+                <w:sz w:val="22"/>
+                <w:szCs w:val="22"/>
                 <w:color w:val="000000"/>
               </w:rPr>
               <w:t xml:space="preserve">p-value</w:t>
@@ -610,17 +621,17 @@
                 <w:left w:val="none" w:sz="0" w:space="0" w:color="000000"/>
                 <w:right w:val="none" w:sz="0" w:space="0" w:color="000000"/>
               </w:pBdr>
-              <w:spacing w:after="0" w:before="0" w:line="240"/>
-              <w:ind w:firstLine="0" w:left="100" w:right="100"/>
-            </w:pPr>
-            <w:r>
-              <w:rPr>
-                <w:rFonts w:ascii="Helvetica" w:hAnsi="Helvetica" w:eastAsia="Helvetica" w:cs="Helvetica"/>
-                <w:i w:val="false"/>
-                <w:b w:val="false"/>
-                <w:u w:val="none"/>
-                <w:sz w:val="16"/>
-                <w:szCs w:val="16"/>
+              <w:spacing w:after="40" w:before="40" w:line="240"/>
+              <w:ind w:firstLine="0" w:left="100" w:right="100"/>
+            </w:pPr>
+            <w:r>
+              <w:rPr>
+                <w:rFonts w:ascii="Helvetica" w:hAnsi="Helvetica" w:eastAsia="Helvetica" w:cs="Helvetica"/>
+                <w:i w:val="false"/>
+                <w:b w:val="false"/>
+                <w:u w:val="none"/>
+                <w:sz w:val="22"/>
+                <w:szCs w:val="22"/>
                 <w:color w:val="000000"/>
               </w:rPr>
               <w:t xml:space="preserve">OR</w:t>
@@ -632,8 +643,8 @@
                 <w:b w:val="false"/>
                 <w:u w:val="none"/>
                 <w:vertAlign w:val="superscript"/>
-                <w:sz w:val="16"/>
-                <w:szCs w:val="16"/>
+                <w:sz w:val="22"/>
+                <w:szCs w:val="22"/>
                 <w:color w:val="000000"/>
               </w:rPr>
               <w:t xml:space="preserve">1</w:t>
@@ -668,17 +679,17 @@
                 <w:left w:val="none" w:sz="0" w:space="0" w:color="000000"/>
                 <w:right w:val="none" w:sz="0" w:space="0" w:color="000000"/>
               </w:pBdr>
-              <w:spacing w:after="0" w:before="0" w:line="240"/>
-              <w:ind w:firstLine="0" w:left="100" w:right="100"/>
-            </w:pPr>
-            <w:r>
-              <w:rPr>
-                <w:rFonts w:ascii="Helvetica" w:hAnsi="Helvetica" w:eastAsia="Helvetica" w:cs="Helvetica"/>
-                <w:i w:val="false"/>
-                <w:b w:val="false"/>
-                <w:u w:val="none"/>
-                <w:sz w:val="16"/>
-                <w:szCs w:val="16"/>
+              <w:spacing w:after="40" w:before="40" w:line="240"/>
+              <w:ind w:firstLine="0" w:left="100" w:right="100"/>
+            </w:pPr>
+            <w:r>
+              <w:rPr>
+                <w:rFonts w:ascii="Helvetica" w:hAnsi="Helvetica" w:eastAsia="Helvetica" w:cs="Helvetica"/>
+                <w:i w:val="false"/>
+                <w:b w:val="false"/>
+                <w:u w:val="none"/>
+                <w:sz w:val="22"/>
+                <w:szCs w:val="22"/>
                 <w:color w:val="000000"/>
               </w:rPr>
               <w:t xml:space="preserve">95% CI</w:t>
@@ -690,8 +701,8 @@
                 <w:b w:val="false"/>
                 <w:u w:val="none"/>
                 <w:vertAlign w:val="superscript"/>
-                <w:sz w:val="16"/>
-                <w:szCs w:val="16"/>
+                <w:sz w:val="22"/>
+                <w:szCs w:val="22"/>
                 <w:color w:val="000000"/>
               </w:rPr>
               <w:t xml:space="preserve">1</w:t>
@@ -726,17 +737,17 @@
                 <w:left w:val="none" w:sz="0" w:space="0" w:color="000000"/>
                 <w:right w:val="none" w:sz="0" w:space="0" w:color="000000"/>
               </w:pBdr>
-              <w:spacing w:after="0" w:before="0" w:line="240"/>
-              <w:ind w:firstLine="0" w:left="100" w:right="100"/>
-            </w:pPr>
-            <w:r>
-              <w:rPr>
-                <w:rFonts w:ascii="Helvetica" w:hAnsi="Helvetica" w:eastAsia="Helvetica" w:cs="Helvetica"/>
-                <w:i w:val="false"/>
-                <w:b w:val="false"/>
-                <w:u w:val="none"/>
-                <w:sz w:val="16"/>
-                <w:szCs w:val="16"/>
+              <w:spacing w:after="40" w:before="40" w:line="240"/>
+              <w:ind w:firstLine="0" w:left="100" w:right="100"/>
+            </w:pPr>
+            <w:r>
+              <w:rPr>
+                <w:rFonts w:ascii="Helvetica" w:hAnsi="Helvetica" w:eastAsia="Helvetica" w:cs="Helvetica"/>
+                <w:i w:val="false"/>
+                <w:b w:val="false"/>
+                <w:u w:val="none"/>
+                <w:sz w:val="22"/>
+                <w:szCs w:val="22"/>
                 <w:color w:val="000000"/>
               </w:rPr>
               <w:t xml:space="preserve">p-value</w:t>
@@ -778,7 +789,7 @@
                 <w:left w:val="none" w:sz="0" w:space="0" w:color="000000"/>
                 <w:right w:val="none" w:sz="0" w:space="0" w:color="000000"/>
               </w:pBdr>
-              <w:spacing w:after="0" w:before="0" w:line="240"/>
+              <w:spacing w:after="100" w:before="100" w:line="240"/>
               <w:ind w:firstLine="0" w:left="100" w:right="100"/>
             </w:pPr>
             <w:r>
@@ -787,8 +798,8 @@
                 <w:i w:val="false"/>
                 <w:b w:val="true"/>
                 <w:u w:val="none"/>
-                <w:sz w:val="16"/>
-                <w:szCs w:val="16"/>
+                <w:sz w:val="22"/>
+                <w:szCs w:val="22"/>
                 <w:color w:val="000000"/>
               </w:rPr>
               <w:t xml:space="preserve">Leaf desert date</w:t>
@@ -823,17 +834,17 @@
                 <w:left w:val="none" w:sz="0" w:space="0" w:color="000000"/>
                 <w:right w:val="none" w:sz="0" w:space="0" w:color="000000"/>
               </w:pBdr>
-              <w:spacing w:after="0" w:before="0" w:line="240"/>
-              <w:ind w:firstLine="0" w:left="100" w:right="100"/>
-            </w:pPr>
-            <w:r>
-              <w:rPr>
-                <w:rFonts w:ascii="Helvetica" w:hAnsi="Helvetica" w:eastAsia="Helvetica" w:cs="Helvetica"/>
-                <w:i w:val="false"/>
-                <w:b w:val="false"/>
-                <w:u w:val="none"/>
-                <w:sz w:val="16"/>
-                <w:szCs w:val="16"/>
+              <w:spacing w:after="100" w:before="100" w:line="240"/>
+              <w:ind w:firstLine="0" w:left="100" w:right="100"/>
+            </w:pPr>
+            <w:r>
+              <w:rPr>
+                <w:rFonts w:ascii="Helvetica" w:hAnsi="Helvetica" w:eastAsia="Helvetica" w:cs="Helvetica"/>
+                <w:i w:val="false"/>
+                <w:b w:val="false"/>
+                <w:u w:val="none"/>
+                <w:sz w:val="22"/>
+                <w:szCs w:val="22"/>
                 <w:color w:val="000000"/>
               </w:rPr>
               <w:t xml:space="preserve">1.03</w:t>
@@ -868,17 +879,17 @@
                 <w:left w:val="none" w:sz="0" w:space="0" w:color="000000"/>
                 <w:right w:val="none" w:sz="0" w:space="0" w:color="000000"/>
               </w:pBdr>
-              <w:spacing w:after="0" w:before="0" w:line="240"/>
-              <w:ind w:firstLine="0" w:left="100" w:right="100"/>
-            </w:pPr>
-            <w:r>
-              <w:rPr>
-                <w:rFonts w:ascii="Helvetica" w:hAnsi="Helvetica" w:eastAsia="Helvetica" w:cs="Helvetica"/>
-                <w:i w:val="false"/>
-                <w:b w:val="false"/>
-                <w:u w:val="none"/>
-                <w:sz w:val="16"/>
-                <w:szCs w:val="16"/>
+              <w:spacing w:after="100" w:before="100" w:line="240"/>
+              <w:ind w:firstLine="0" w:left="100" w:right="100"/>
+            </w:pPr>
+            <w:r>
+              <w:rPr>
+                <w:rFonts w:ascii="Helvetica" w:hAnsi="Helvetica" w:eastAsia="Helvetica" w:cs="Helvetica"/>
+                <w:i w:val="false"/>
+                <w:b w:val="false"/>
+                <w:u w:val="none"/>
+                <w:sz w:val="22"/>
+                <w:szCs w:val="22"/>
                 <w:color w:val="000000"/>
               </w:rPr>
               <w:t xml:space="preserve">1.01, 1.05</w:t>
@@ -913,7 +924,7 @@
                 <w:left w:val="none" w:sz="0" w:space="0" w:color="000000"/>
                 <w:right w:val="none" w:sz="0" w:space="0" w:color="000000"/>
               </w:pBdr>
-              <w:spacing w:after="0" w:before="0" w:line="240"/>
+              <w:spacing w:after="100" w:before="100" w:line="240"/>
               <w:ind w:firstLine="0" w:left="100" w:right="100"/>
             </w:pPr>
             <w:r>
@@ -922,8 +933,8 @@
                 <w:i w:val="false"/>
                 <w:b w:val="true"/>
                 <w:u w:val="none"/>
-                <w:sz w:val="16"/>
-                <w:szCs w:val="16"/>
+                <w:sz w:val="22"/>
+                <w:szCs w:val="22"/>
                 <w:color w:val="000000"/>
               </w:rPr>
               <w:t xml:space="preserve">0.003</w:t>
@@ -958,17 +969,17 @@
                 <w:left w:val="none" w:sz="0" w:space="0" w:color="000000"/>
                 <w:right w:val="none" w:sz="0" w:space="0" w:color="000000"/>
               </w:pBdr>
-              <w:spacing w:after="0" w:before="0" w:line="240"/>
-              <w:ind w:firstLine="0" w:left="100" w:right="100"/>
-            </w:pPr>
-            <w:r>
-              <w:rPr>
-                <w:rFonts w:ascii="Helvetica" w:hAnsi="Helvetica" w:eastAsia="Helvetica" w:cs="Helvetica"/>
-                <w:i w:val="false"/>
-                <w:b w:val="false"/>
-                <w:u w:val="none"/>
-                <w:sz w:val="16"/>
-                <w:szCs w:val="16"/>
+              <w:spacing w:after="100" w:before="100" w:line="240"/>
+              <w:ind w:firstLine="0" w:left="100" w:right="100"/>
+            </w:pPr>
+            <w:r>
+              <w:rPr>
+                <w:rFonts w:ascii="Helvetica" w:hAnsi="Helvetica" w:eastAsia="Helvetica" w:cs="Helvetica"/>
+                <w:i w:val="false"/>
+                <w:b w:val="false"/>
+                <w:u w:val="none"/>
+                <w:sz w:val="22"/>
+                <w:szCs w:val="22"/>
                 <w:color w:val="000000"/>
               </w:rPr>
               <w:t xml:space="preserve">0.98</w:t>
@@ -1003,17 +1014,17 @@
                 <w:left w:val="none" w:sz="0" w:space="0" w:color="000000"/>
                 <w:right w:val="none" w:sz="0" w:space="0" w:color="000000"/>
               </w:pBdr>
-              <w:spacing w:after="0" w:before="0" w:line="240"/>
-              <w:ind w:firstLine="0" w:left="100" w:right="100"/>
-            </w:pPr>
-            <w:r>
-              <w:rPr>
-                <w:rFonts w:ascii="Helvetica" w:hAnsi="Helvetica" w:eastAsia="Helvetica" w:cs="Helvetica"/>
-                <w:i w:val="false"/>
-                <w:b w:val="false"/>
-                <w:u w:val="none"/>
-                <w:sz w:val="16"/>
-                <w:szCs w:val="16"/>
+              <w:spacing w:after="100" w:before="100" w:line="240"/>
+              <w:ind w:firstLine="0" w:left="100" w:right="100"/>
+            </w:pPr>
+            <w:r>
+              <w:rPr>
+                <w:rFonts w:ascii="Helvetica" w:hAnsi="Helvetica" w:eastAsia="Helvetica" w:cs="Helvetica"/>
+                <w:i w:val="false"/>
+                <w:b w:val="false"/>
+                <w:u w:val="none"/>
+                <w:sz w:val="22"/>
+                <w:szCs w:val="22"/>
                 <w:color w:val="000000"/>
               </w:rPr>
               <w:t xml:space="preserve">0.95, 1.01</w:t>
@@ -1048,17 +1059,17 @@
                 <w:left w:val="none" w:sz="0" w:space="0" w:color="000000"/>
                 <w:right w:val="none" w:sz="0" w:space="0" w:color="000000"/>
               </w:pBdr>
-              <w:spacing w:after="0" w:before="0" w:line="240"/>
-              <w:ind w:firstLine="0" w:left="100" w:right="100"/>
-            </w:pPr>
-            <w:r>
-              <w:rPr>
-                <w:rFonts w:ascii="Helvetica" w:hAnsi="Helvetica" w:eastAsia="Helvetica" w:cs="Helvetica"/>
-                <w:i w:val="false"/>
-                <w:b w:val="false"/>
-                <w:u w:val="none"/>
-                <w:sz w:val="16"/>
-                <w:szCs w:val="16"/>
+              <w:spacing w:after="100" w:before="100" w:line="240"/>
+              <w:ind w:firstLine="0" w:left="100" w:right="100"/>
+            </w:pPr>
+            <w:r>
+              <w:rPr>
+                <w:rFonts w:ascii="Helvetica" w:hAnsi="Helvetica" w:eastAsia="Helvetica" w:cs="Helvetica"/>
+                <w:i w:val="false"/>
+                <w:b w:val="false"/>
+                <w:u w:val="none"/>
+                <w:sz w:val="22"/>
+                <w:szCs w:val="22"/>
                 <w:color w:val="000000"/>
               </w:rPr>
               <w:t xml:space="preserve">0.2</w:t>
@@ -1093,17 +1104,17 @@
                 <w:left w:val="none" w:sz="0" w:space="0" w:color="000000"/>
                 <w:right w:val="none" w:sz="0" w:space="0" w:color="000000"/>
               </w:pBdr>
-              <w:spacing w:after="0" w:before="0" w:line="240"/>
-              <w:ind w:firstLine="0" w:left="100" w:right="100"/>
-            </w:pPr>
-            <w:r>
-              <w:rPr>
-                <w:rFonts w:ascii="Helvetica" w:hAnsi="Helvetica" w:eastAsia="Helvetica" w:cs="Helvetica"/>
-                <w:i w:val="false"/>
-                <w:b w:val="false"/>
-                <w:u w:val="none"/>
-                <w:sz w:val="16"/>
-                <w:szCs w:val="16"/>
+              <w:spacing w:after="100" w:before="100" w:line="240"/>
+              <w:ind w:firstLine="0" w:left="100" w:right="100"/>
+            </w:pPr>
+            <w:r>
+              <w:rPr>
+                <w:rFonts w:ascii="Helvetica" w:hAnsi="Helvetica" w:eastAsia="Helvetica" w:cs="Helvetica"/>
+                <w:i w:val="false"/>
+                <w:b w:val="false"/>
+                <w:u w:val="none"/>
+                <w:sz w:val="22"/>
+                <w:szCs w:val="22"/>
                 <w:color w:val="000000"/>
               </w:rPr>
               <w:t xml:space="preserve">1.00</w:t>
@@ -1138,17 +1149,17 @@
                 <w:left w:val="none" w:sz="0" w:space="0" w:color="000000"/>
                 <w:right w:val="none" w:sz="0" w:space="0" w:color="000000"/>
               </w:pBdr>
-              <w:spacing w:after="0" w:before="0" w:line="240"/>
-              <w:ind w:firstLine="0" w:left="100" w:right="100"/>
-            </w:pPr>
-            <w:r>
-              <w:rPr>
-                <w:rFonts w:ascii="Helvetica" w:hAnsi="Helvetica" w:eastAsia="Helvetica" w:cs="Helvetica"/>
-                <w:i w:val="false"/>
-                <w:b w:val="false"/>
-                <w:u w:val="none"/>
-                <w:sz w:val="16"/>
-                <w:szCs w:val="16"/>
+              <w:spacing w:after="100" w:before="100" w:line="240"/>
+              <w:ind w:firstLine="0" w:left="100" w:right="100"/>
+            </w:pPr>
+            <w:r>
+              <w:rPr>
+                <w:rFonts w:ascii="Helvetica" w:hAnsi="Helvetica" w:eastAsia="Helvetica" w:cs="Helvetica"/>
+                <w:i w:val="false"/>
+                <w:b w:val="false"/>
+                <w:u w:val="none"/>
+                <w:sz w:val="22"/>
+                <w:szCs w:val="22"/>
                 <w:color w:val="000000"/>
               </w:rPr>
               <w:t xml:space="preserve">0.97, 1.03</w:t>
@@ -1183,17 +1194,17 @@
                 <w:left w:val="none" w:sz="0" w:space="0" w:color="000000"/>
                 <w:right w:val="none" w:sz="0" w:space="0" w:color="000000"/>
               </w:pBdr>
-              <w:spacing w:after="0" w:before="0" w:line="240"/>
-              <w:ind w:firstLine="0" w:left="100" w:right="100"/>
-            </w:pPr>
-            <w:r>
-              <w:rPr>
-                <w:rFonts w:ascii="Helvetica" w:hAnsi="Helvetica" w:eastAsia="Helvetica" w:cs="Helvetica"/>
-                <w:i w:val="false"/>
-                <w:b w:val="false"/>
-                <w:u w:val="none"/>
-                <w:sz w:val="16"/>
-                <w:szCs w:val="16"/>
+              <w:spacing w:after="100" w:before="100" w:line="240"/>
+              <w:ind w:firstLine="0" w:left="100" w:right="100"/>
+            </w:pPr>
+            <w:r>
+              <w:rPr>
+                <w:rFonts w:ascii="Helvetica" w:hAnsi="Helvetica" w:eastAsia="Helvetica" w:cs="Helvetica"/>
+                <w:i w:val="false"/>
+                <w:b w:val="false"/>
+                <w:u w:val="none"/>
+                <w:sz w:val="22"/>
+                <w:szCs w:val="22"/>
                 <w:color w:val="000000"/>
               </w:rPr>
               <w:t xml:space="preserve">&gt;0.9</w:t>
@@ -1235,7 +1246,7 @@
                 <w:left w:val="none" w:sz="0" w:space="0" w:color="000000"/>
                 <w:right w:val="none" w:sz="0" w:space="0" w:color="000000"/>
               </w:pBdr>
-              <w:spacing w:after="0" w:before="0" w:line="240"/>
+              <w:spacing w:after="100" w:before="100" w:line="240"/>
               <w:ind w:firstLine="0" w:left="100" w:right="100"/>
             </w:pPr>
             <w:r>
@@ -1244,8 +1255,8 @@
                 <w:i w:val="false"/>
                 <w:b w:val="true"/>
                 <w:u w:val="none"/>
-                <w:sz w:val="16"/>
-                <w:szCs w:val="16"/>
+                <w:sz w:val="22"/>
+                <w:szCs w:val="22"/>
                 <w:color w:val="000000"/>
               </w:rPr>
               <w:t xml:space="preserve">Ants</w:t>
@@ -1280,17 +1291,17 @@
                 <w:left w:val="none" w:sz="0" w:space="0" w:color="000000"/>
                 <w:right w:val="none" w:sz="0" w:space="0" w:color="000000"/>
               </w:pBdr>
-              <w:spacing w:after="0" w:before="0" w:line="240"/>
-              <w:ind w:firstLine="0" w:left="100" w:right="100"/>
-            </w:pPr>
-            <w:r>
-              <w:rPr>
-                <w:rFonts w:ascii="Helvetica" w:hAnsi="Helvetica" w:eastAsia="Helvetica" w:cs="Helvetica"/>
-                <w:i w:val="false"/>
-                <w:b w:val="false"/>
-                <w:u w:val="none"/>
-                <w:sz w:val="16"/>
-                <w:szCs w:val="16"/>
+              <w:spacing w:after="100" w:before="100" w:line="240"/>
+              <w:ind w:firstLine="0" w:left="100" w:right="100"/>
+            </w:pPr>
+            <w:r>
+              <w:rPr>
+                <w:rFonts w:ascii="Helvetica" w:hAnsi="Helvetica" w:eastAsia="Helvetica" w:cs="Helvetica"/>
+                <w:i w:val="false"/>
+                <w:b w:val="false"/>
+                <w:u w:val="none"/>
+                <w:sz w:val="22"/>
+                <w:szCs w:val="22"/>
                 <w:color w:val="000000"/>
               </w:rPr>
               <w:t xml:space="preserve"/>
@@ -1325,17 +1336,17 @@
                 <w:left w:val="none" w:sz="0" w:space="0" w:color="000000"/>
                 <w:right w:val="none" w:sz="0" w:space="0" w:color="000000"/>
               </w:pBdr>
-              <w:spacing w:after="0" w:before="0" w:line="240"/>
-              <w:ind w:firstLine="0" w:left="100" w:right="100"/>
-            </w:pPr>
-            <w:r>
-              <w:rPr>
-                <w:rFonts w:ascii="Helvetica" w:hAnsi="Helvetica" w:eastAsia="Helvetica" w:cs="Helvetica"/>
-                <w:i w:val="false"/>
-                <w:b w:val="false"/>
-                <w:u w:val="none"/>
-                <w:sz w:val="16"/>
-                <w:szCs w:val="16"/>
+              <w:spacing w:after="100" w:before="100" w:line="240"/>
+              <w:ind w:firstLine="0" w:left="100" w:right="100"/>
+            </w:pPr>
+            <w:r>
+              <w:rPr>
+                <w:rFonts w:ascii="Helvetica" w:hAnsi="Helvetica" w:eastAsia="Helvetica" w:cs="Helvetica"/>
+                <w:i w:val="false"/>
+                <w:b w:val="false"/>
+                <w:u w:val="none"/>
+                <w:sz w:val="22"/>
+                <w:szCs w:val="22"/>
                 <w:color w:val="000000"/>
               </w:rPr>
               <w:t xml:space="preserve"/>
@@ -1370,17 +1381,17 @@
                 <w:left w:val="none" w:sz="0" w:space="0" w:color="000000"/>
                 <w:right w:val="none" w:sz="0" w:space="0" w:color="000000"/>
               </w:pBdr>
-              <w:spacing w:after="0" w:before="0" w:line="240"/>
-              <w:ind w:firstLine="0" w:left="100" w:right="100"/>
-            </w:pPr>
-            <w:r>
-              <w:rPr>
-                <w:rFonts w:ascii="Helvetica" w:hAnsi="Helvetica" w:eastAsia="Helvetica" w:cs="Helvetica"/>
-                <w:i w:val="false"/>
-                <w:b w:val="false"/>
-                <w:u w:val="none"/>
-                <w:sz w:val="16"/>
-                <w:szCs w:val="16"/>
+              <w:spacing w:after="100" w:before="100" w:line="240"/>
+              <w:ind w:firstLine="0" w:left="100" w:right="100"/>
+            </w:pPr>
+            <w:r>
+              <w:rPr>
+                <w:rFonts w:ascii="Helvetica" w:hAnsi="Helvetica" w:eastAsia="Helvetica" w:cs="Helvetica"/>
+                <w:i w:val="false"/>
+                <w:b w:val="false"/>
+                <w:u w:val="none"/>
+                <w:sz w:val="22"/>
+                <w:szCs w:val="22"/>
                 <w:color w:val="000000"/>
               </w:rPr>
               <w:t xml:space="preserve"/>
@@ -1415,17 +1426,17 @@
                 <w:left w:val="none" w:sz="0" w:space="0" w:color="000000"/>
                 <w:right w:val="none" w:sz="0" w:space="0" w:color="000000"/>
               </w:pBdr>
-              <w:spacing w:after="0" w:before="0" w:line="240"/>
-              <w:ind w:firstLine="0" w:left="100" w:right="100"/>
-            </w:pPr>
-            <w:r>
-              <w:rPr>
-                <w:rFonts w:ascii="Helvetica" w:hAnsi="Helvetica" w:eastAsia="Helvetica" w:cs="Helvetica"/>
-                <w:i w:val="false"/>
-                <w:b w:val="false"/>
-                <w:u w:val="none"/>
-                <w:sz w:val="16"/>
-                <w:szCs w:val="16"/>
+              <w:spacing w:after="100" w:before="100" w:line="240"/>
+              <w:ind w:firstLine="0" w:left="100" w:right="100"/>
+            </w:pPr>
+            <w:r>
+              <w:rPr>
+                <w:rFonts w:ascii="Helvetica" w:hAnsi="Helvetica" w:eastAsia="Helvetica" w:cs="Helvetica"/>
+                <w:i w:val="false"/>
+                <w:b w:val="false"/>
+                <w:u w:val="none"/>
+                <w:sz w:val="22"/>
+                <w:szCs w:val="22"/>
                 <w:color w:val="000000"/>
               </w:rPr>
               <w:t xml:space="preserve"/>
@@ -1460,17 +1471,17 @@
                 <w:left w:val="none" w:sz="0" w:space="0" w:color="000000"/>
                 <w:right w:val="none" w:sz="0" w:space="0" w:color="000000"/>
               </w:pBdr>
-              <w:spacing w:after="0" w:before="0" w:line="240"/>
-              <w:ind w:firstLine="0" w:left="100" w:right="100"/>
-            </w:pPr>
-            <w:r>
-              <w:rPr>
-                <w:rFonts w:ascii="Helvetica" w:hAnsi="Helvetica" w:eastAsia="Helvetica" w:cs="Helvetica"/>
-                <w:i w:val="false"/>
-                <w:b w:val="false"/>
-                <w:u w:val="none"/>
-                <w:sz w:val="16"/>
-                <w:szCs w:val="16"/>
+              <w:spacing w:after="100" w:before="100" w:line="240"/>
+              <w:ind w:firstLine="0" w:left="100" w:right="100"/>
+            </w:pPr>
+            <w:r>
+              <w:rPr>
+                <w:rFonts w:ascii="Helvetica" w:hAnsi="Helvetica" w:eastAsia="Helvetica" w:cs="Helvetica"/>
+                <w:i w:val="false"/>
+                <w:b w:val="false"/>
+                <w:u w:val="none"/>
+                <w:sz w:val="22"/>
+                <w:szCs w:val="22"/>
                 <w:color w:val="000000"/>
               </w:rPr>
               <w:t xml:space="preserve"/>
@@ -1505,17 +1516,17 @@
                 <w:left w:val="none" w:sz="0" w:space="0" w:color="000000"/>
                 <w:right w:val="none" w:sz="0" w:space="0" w:color="000000"/>
               </w:pBdr>
-              <w:spacing w:after="0" w:before="0" w:line="240"/>
-              <w:ind w:firstLine="0" w:left="100" w:right="100"/>
-            </w:pPr>
-            <w:r>
-              <w:rPr>
-                <w:rFonts w:ascii="Helvetica" w:hAnsi="Helvetica" w:eastAsia="Helvetica" w:cs="Helvetica"/>
-                <w:i w:val="false"/>
-                <w:b w:val="false"/>
-                <w:u w:val="none"/>
-                <w:sz w:val="16"/>
-                <w:szCs w:val="16"/>
+              <w:spacing w:after="100" w:before="100" w:line="240"/>
+              <w:ind w:firstLine="0" w:left="100" w:right="100"/>
+            </w:pPr>
+            <w:r>
+              <w:rPr>
+                <w:rFonts w:ascii="Helvetica" w:hAnsi="Helvetica" w:eastAsia="Helvetica" w:cs="Helvetica"/>
+                <w:i w:val="false"/>
+                <w:b w:val="false"/>
+                <w:u w:val="none"/>
+                <w:sz w:val="22"/>
+                <w:szCs w:val="22"/>
                 <w:color w:val="000000"/>
               </w:rPr>
               <w:t xml:space="preserve"/>
@@ -1550,17 +1561,17 @@
                 <w:left w:val="none" w:sz="0" w:space="0" w:color="000000"/>
                 <w:right w:val="none" w:sz="0" w:space="0" w:color="000000"/>
               </w:pBdr>
-              <w:spacing w:after="0" w:before="0" w:line="240"/>
-              <w:ind w:firstLine="0" w:left="100" w:right="100"/>
-            </w:pPr>
-            <w:r>
-              <w:rPr>
-                <w:rFonts w:ascii="Helvetica" w:hAnsi="Helvetica" w:eastAsia="Helvetica" w:cs="Helvetica"/>
-                <w:i w:val="false"/>
-                <w:b w:val="false"/>
-                <w:u w:val="none"/>
-                <w:sz w:val="16"/>
-                <w:szCs w:val="16"/>
+              <w:spacing w:after="100" w:before="100" w:line="240"/>
+              <w:ind w:firstLine="0" w:left="100" w:right="100"/>
+            </w:pPr>
+            <w:r>
+              <w:rPr>
+                <w:rFonts w:ascii="Helvetica" w:hAnsi="Helvetica" w:eastAsia="Helvetica" w:cs="Helvetica"/>
+                <w:i w:val="false"/>
+                <w:b w:val="false"/>
+                <w:u w:val="none"/>
+                <w:sz w:val="22"/>
+                <w:szCs w:val="22"/>
                 <w:color w:val="000000"/>
               </w:rPr>
               <w:t xml:space="preserve"/>
@@ -1595,17 +1606,17 @@
                 <w:left w:val="none" w:sz="0" w:space="0" w:color="000000"/>
                 <w:right w:val="none" w:sz="0" w:space="0" w:color="000000"/>
               </w:pBdr>
-              <w:spacing w:after="0" w:before="0" w:line="240"/>
-              <w:ind w:firstLine="0" w:left="100" w:right="100"/>
-            </w:pPr>
-            <w:r>
-              <w:rPr>
-                <w:rFonts w:ascii="Helvetica" w:hAnsi="Helvetica" w:eastAsia="Helvetica" w:cs="Helvetica"/>
-                <w:i w:val="false"/>
-                <w:b w:val="false"/>
-                <w:u w:val="none"/>
-                <w:sz w:val="16"/>
-                <w:szCs w:val="16"/>
+              <w:spacing w:after="100" w:before="100" w:line="240"/>
+              <w:ind w:firstLine="0" w:left="100" w:right="100"/>
+            </w:pPr>
+            <w:r>
+              <w:rPr>
+                <w:rFonts w:ascii="Helvetica" w:hAnsi="Helvetica" w:eastAsia="Helvetica" w:cs="Helvetica"/>
+                <w:i w:val="false"/>
+                <w:b w:val="false"/>
+                <w:u w:val="none"/>
+                <w:sz w:val="22"/>
+                <w:szCs w:val="22"/>
                 <w:color w:val="000000"/>
               </w:rPr>
               <w:t xml:space="preserve"/>
@@ -1640,17 +1651,17 @@
                 <w:left w:val="none" w:sz="0" w:space="0" w:color="000000"/>
                 <w:right w:val="none" w:sz="0" w:space="0" w:color="000000"/>
               </w:pBdr>
-              <w:spacing w:after="0" w:before="0" w:line="240"/>
-              <w:ind w:firstLine="0" w:left="100" w:right="100"/>
-            </w:pPr>
-            <w:r>
-              <w:rPr>
-                <w:rFonts w:ascii="Helvetica" w:hAnsi="Helvetica" w:eastAsia="Helvetica" w:cs="Helvetica"/>
-                <w:i w:val="false"/>
-                <w:b w:val="false"/>
-                <w:u w:val="none"/>
-                <w:sz w:val="16"/>
-                <w:szCs w:val="16"/>
+              <w:spacing w:after="100" w:before="100" w:line="240"/>
+              <w:ind w:firstLine="0" w:left="100" w:right="100"/>
+            </w:pPr>
+            <w:r>
+              <w:rPr>
+                <w:rFonts w:ascii="Helvetica" w:hAnsi="Helvetica" w:eastAsia="Helvetica" w:cs="Helvetica"/>
+                <w:i w:val="false"/>
+                <w:b w:val="false"/>
+                <w:u w:val="none"/>
+                <w:sz w:val="22"/>
+                <w:szCs w:val="22"/>
                 <w:color w:val="000000"/>
               </w:rPr>
               <w:t xml:space="preserve"/>
@@ -1692,7 +1703,7 @@
                 <w:left w:val="none" w:sz="0" w:space="0" w:color="000000"/>
                 <w:right w:val="none" w:sz="0" w:space="0" w:color="000000"/>
               </w:pBdr>
-              <w:spacing w:after="0" w:before="0" w:line="240"/>
+              <w:spacing w:after="100" w:before="100" w:line="240"/>
               <w:ind w:firstLine="0" w:left="300" w:right="100"/>
             </w:pPr>
             <w:r>
@@ -1701,8 +1712,8 @@
                 <w:i w:val="true"/>
                 <w:b w:val="false"/>
                 <w:u w:val="none"/>
-                <w:sz w:val="16"/>
-                <w:szCs w:val="16"/>
+                <w:sz w:val="22"/>
+                <w:szCs w:val="22"/>
                 <w:color w:val="000000"/>
               </w:rPr>
               <w:t xml:space="preserve">Control</w:t>
@@ -1737,17 +1748,17 @@
                 <w:left w:val="none" w:sz="0" w:space="0" w:color="000000"/>
                 <w:right w:val="none" w:sz="0" w:space="0" w:color="000000"/>
               </w:pBdr>
-              <w:spacing w:after="0" w:before="0" w:line="240"/>
-              <w:ind w:firstLine="0" w:left="100" w:right="100"/>
-            </w:pPr>
-            <w:r>
-              <w:rPr>
-                <w:rFonts w:ascii="Helvetica" w:hAnsi="Helvetica" w:eastAsia="Helvetica" w:cs="Helvetica"/>
-                <w:i w:val="false"/>
-                <w:b w:val="false"/>
-                <w:u w:val="none"/>
-                <w:sz w:val="16"/>
-                <w:szCs w:val="16"/>
+              <w:spacing w:after="100" w:before="100" w:line="240"/>
+              <w:ind w:firstLine="0" w:left="100" w:right="100"/>
+            </w:pPr>
+            <w:r>
+              <w:rPr>
+                <w:rFonts w:ascii="Helvetica" w:hAnsi="Helvetica" w:eastAsia="Helvetica" w:cs="Helvetica"/>
+                <w:i w:val="false"/>
+                <w:b w:val="false"/>
+                <w:u w:val="none"/>
+                <w:sz w:val="22"/>
+                <w:szCs w:val="22"/>
                 <w:color w:val="000000"/>
               </w:rPr>
               <w:t xml:space="preserve">—</w:t>
@@ -1782,17 +1793,17 @@
                 <w:left w:val="none" w:sz="0" w:space="0" w:color="000000"/>
                 <w:right w:val="none" w:sz="0" w:space="0" w:color="000000"/>
               </w:pBdr>
-              <w:spacing w:after="0" w:before="0" w:line="240"/>
-              <w:ind w:firstLine="0" w:left="100" w:right="100"/>
-            </w:pPr>
-            <w:r>
-              <w:rPr>
-                <w:rFonts w:ascii="Helvetica" w:hAnsi="Helvetica" w:eastAsia="Helvetica" w:cs="Helvetica"/>
-                <w:i w:val="false"/>
-                <w:b w:val="false"/>
-                <w:u w:val="none"/>
-                <w:sz w:val="16"/>
-                <w:szCs w:val="16"/>
+              <w:spacing w:after="100" w:before="100" w:line="240"/>
+              <w:ind w:firstLine="0" w:left="100" w:right="100"/>
+            </w:pPr>
+            <w:r>
+              <w:rPr>
+                <w:rFonts w:ascii="Helvetica" w:hAnsi="Helvetica" w:eastAsia="Helvetica" w:cs="Helvetica"/>
+                <w:i w:val="false"/>
+                <w:b w:val="false"/>
+                <w:u w:val="none"/>
+                <w:sz w:val="22"/>
+                <w:szCs w:val="22"/>
                 <w:color w:val="000000"/>
               </w:rPr>
               <w:t xml:space="preserve">—</w:t>
@@ -1827,17 +1838,17 @@
                 <w:left w:val="none" w:sz="0" w:space="0" w:color="000000"/>
                 <w:right w:val="none" w:sz="0" w:space="0" w:color="000000"/>
               </w:pBdr>
-              <w:spacing w:after="0" w:before="0" w:line="240"/>
-              <w:ind w:firstLine="0" w:left="100" w:right="100"/>
-            </w:pPr>
-            <w:r>
-              <w:rPr>
-                <w:rFonts w:ascii="Helvetica" w:hAnsi="Helvetica" w:eastAsia="Helvetica" w:cs="Helvetica"/>
-                <w:i w:val="false"/>
-                <w:b w:val="false"/>
-                <w:u w:val="none"/>
-                <w:sz w:val="16"/>
-                <w:szCs w:val="16"/>
+              <w:spacing w:after="100" w:before="100" w:line="240"/>
+              <w:ind w:firstLine="0" w:left="100" w:right="100"/>
+            </w:pPr>
+            <w:r>
+              <w:rPr>
+                <w:rFonts w:ascii="Helvetica" w:hAnsi="Helvetica" w:eastAsia="Helvetica" w:cs="Helvetica"/>
+                <w:i w:val="false"/>
+                <w:b w:val="false"/>
+                <w:u w:val="none"/>
+                <w:sz w:val="22"/>
+                <w:szCs w:val="22"/>
                 <w:color w:val="000000"/>
               </w:rPr>
               <w:t xml:space="preserve"/>
@@ -1872,17 +1883,17 @@
                 <w:left w:val="none" w:sz="0" w:space="0" w:color="000000"/>
                 <w:right w:val="none" w:sz="0" w:space="0" w:color="000000"/>
               </w:pBdr>
-              <w:spacing w:after="0" w:before="0" w:line="240"/>
-              <w:ind w:firstLine="0" w:left="100" w:right="100"/>
-            </w:pPr>
-            <w:r>
-              <w:rPr>
-                <w:rFonts w:ascii="Helvetica" w:hAnsi="Helvetica" w:eastAsia="Helvetica" w:cs="Helvetica"/>
-                <w:i w:val="false"/>
-                <w:b w:val="false"/>
-                <w:u w:val="none"/>
-                <w:sz w:val="16"/>
-                <w:szCs w:val="16"/>
+              <w:spacing w:after="100" w:before="100" w:line="240"/>
+              <w:ind w:firstLine="0" w:left="100" w:right="100"/>
+            </w:pPr>
+            <w:r>
+              <w:rPr>
+                <w:rFonts w:ascii="Helvetica" w:hAnsi="Helvetica" w:eastAsia="Helvetica" w:cs="Helvetica"/>
+                <w:i w:val="false"/>
+                <w:b w:val="false"/>
+                <w:u w:val="none"/>
+                <w:sz w:val="22"/>
+                <w:szCs w:val="22"/>
                 <w:color w:val="000000"/>
               </w:rPr>
               <w:t xml:space="preserve">—</w:t>
@@ -1917,17 +1928,17 @@
                 <w:left w:val="none" w:sz="0" w:space="0" w:color="000000"/>
                 <w:right w:val="none" w:sz="0" w:space="0" w:color="000000"/>
               </w:pBdr>
-              <w:spacing w:after="0" w:before="0" w:line="240"/>
-              <w:ind w:firstLine="0" w:left="100" w:right="100"/>
-            </w:pPr>
-            <w:r>
-              <w:rPr>
-                <w:rFonts w:ascii="Helvetica" w:hAnsi="Helvetica" w:eastAsia="Helvetica" w:cs="Helvetica"/>
-                <w:i w:val="false"/>
-                <w:b w:val="false"/>
-                <w:u w:val="none"/>
-                <w:sz w:val="16"/>
-                <w:szCs w:val="16"/>
+              <w:spacing w:after="100" w:before="100" w:line="240"/>
+              <w:ind w:firstLine="0" w:left="100" w:right="100"/>
+            </w:pPr>
+            <w:r>
+              <w:rPr>
+                <w:rFonts w:ascii="Helvetica" w:hAnsi="Helvetica" w:eastAsia="Helvetica" w:cs="Helvetica"/>
+                <w:i w:val="false"/>
+                <w:b w:val="false"/>
+                <w:u w:val="none"/>
+                <w:sz w:val="22"/>
+                <w:szCs w:val="22"/>
                 <w:color w:val="000000"/>
               </w:rPr>
               <w:t xml:space="preserve">—</w:t>
@@ -1962,17 +1973,17 @@
                 <w:left w:val="none" w:sz="0" w:space="0" w:color="000000"/>
                 <w:right w:val="none" w:sz="0" w:space="0" w:color="000000"/>
               </w:pBdr>
-              <w:spacing w:after="0" w:before="0" w:line="240"/>
-              <w:ind w:firstLine="0" w:left="100" w:right="100"/>
-            </w:pPr>
-            <w:r>
-              <w:rPr>
-                <w:rFonts w:ascii="Helvetica" w:hAnsi="Helvetica" w:eastAsia="Helvetica" w:cs="Helvetica"/>
-                <w:i w:val="false"/>
-                <w:b w:val="false"/>
-                <w:u w:val="none"/>
-                <w:sz w:val="16"/>
-                <w:szCs w:val="16"/>
+              <w:spacing w:after="100" w:before="100" w:line="240"/>
+              <w:ind w:firstLine="0" w:left="100" w:right="100"/>
+            </w:pPr>
+            <w:r>
+              <w:rPr>
+                <w:rFonts w:ascii="Helvetica" w:hAnsi="Helvetica" w:eastAsia="Helvetica" w:cs="Helvetica"/>
+                <w:i w:val="false"/>
+                <w:b w:val="false"/>
+                <w:u w:val="none"/>
+                <w:sz w:val="22"/>
+                <w:szCs w:val="22"/>
                 <w:color w:val="000000"/>
               </w:rPr>
               <w:t xml:space="preserve"/>
@@ -2007,17 +2018,17 @@
                 <w:left w:val="none" w:sz="0" w:space="0" w:color="000000"/>
                 <w:right w:val="none" w:sz="0" w:space="0" w:color="000000"/>
               </w:pBdr>
-              <w:spacing w:after="0" w:before="0" w:line="240"/>
-              <w:ind w:firstLine="0" w:left="100" w:right="100"/>
-            </w:pPr>
-            <w:r>
-              <w:rPr>
-                <w:rFonts w:ascii="Helvetica" w:hAnsi="Helvetica" w:eastAsia="Helvetica" w:cs="Helvetica"/>
-                <w:i w:val="false"/>
-                <w:b w:val="false"/>
-                <w:u w:val="none"/>
-                <w:sz w:val="16"/>
-                <w:szCs w:val="16"/>
+              <w:spacing w:after="100" w:before="100" w:line="240"/>
+              <w:ind w:firstLine="0" w:left="100" w:right="100"/>
+            </w:pPr>
+            <w:r>
+              <w:rPr>
+                <w:rFonts w:ascii="Helvetica" w:hAnsi="Helvetica" w:eastAsia="Helvetica" w:cs="Helvetica"/>
+                <w:i w:val="false"/>
+                <w:b w:val="false"/>
+                <w:u w:val="none"/>
+                <w:sz w:val="22"/>
+                <w:szCs w:val="22"/>
                 <w:color w:val="000000"/>
               </w:rPr>
               <w:t xml:space="preserve">—</w:t>
@@ -2052,17 +2063,17 @@
                 <w:left w:val="none" w:sz="0" w:space="0" w:color="000000"/>
                 <w:right w:val="none" w:sz="0" w:space="0" w:color="000000"/>
               </w:pBdr>
-              <w:spacing w:after="0" w:before="0" w:line="240"/>
-              <w:ind w:firstLine="0" w:left="100" w:right="100"/>
-            </w:pPr>
-            <w:r>
-              <w:rPr>
-                <w:rFonts w:ascii="Helvetica" w:hAnsi="Helvetica" w:eastAsia="Helvetica" w:cs="Helvetica"/>
-                <w:i w:val="false"/>
-                <w:b w:val="false"/>
-                <w:u w:val="none"/>
-                <w:sz w:val="16"/>
-                <w:szCs w:val="16"/>
+              <w:spacing w:after="100" w:before="100" w:line="240"/>
+              <w:ind w:firstLine="0" w:left="100" w:right="100"/>
+            </w:pPr>
+            <w:r>
+              <w:rPr>
+                <w:rFonts w:ascii="Helvetica" w:hAnsi="Helvetica" w:eastAsia="Helvetica" w:cs="Helvetica"/>
+                <w:i w:val="false"/>
+                <w:b w:val="false"/>
+                <w:u w:val="none"/>
+                <w:sz w:val="22"/>
+                <w:szCs w:val="22"/>
                 <w:color w:val="000000"/>
               </w:rPr>
               <w:t xml:space="preserve">—</w:t>
@@ -2097,17 +2108,17 @@
                 <w:left w:val="none" w:sz="0" w:space="0" w:color="000000"/>
                 <w:right w:val="none" w:sz="0" w:space="0" w:color="000000"/>
               </w:pBdr>
-              <w:spacing w:after="0" w:before="0" w:line="240"/>
-              <w:ind w:firstLine="0" w:left="100" w:right="100"/>
-            </w:pPr>
-            <w:r>
-              <w:rPr>
-                <w:rFonts w:ascii="Helvetica" w:hAnsi="Helvetica" w:eastAsia="Helvetica" w:cs="Helvetica"/>
-                <w:i w:val="false"/>
-                <w:b w:val="false"/>
-                <w:u w:val="none"/>
-                <w:sz w:val="16"/>
-                <w:szCs w:val="16"/>
+              <w:spacing w:after="100" w:before="100" w:line="240"/>
+              <w:ind w:firstLine="0" w:left="100" w:right="100"/>
+            </w:pPr>
+            <w:r>
+              <w:rPr>
+                <w:rFonts w:ascii="Helvetica" w:hAnsi="Helvetica" w:eastAsia="Helvetica" w:cs="Helvetica"/>
+                <w:i w:val="false"/>
+                <w:b w:val="false"/>
+                <w:u w:val="none"/>
+                <w:sz w:val="22"/>
+                <w:szCs w:val="22"/>
                 <w:color w:val="000000"/>
               </w:rPr>
               <w:t xml:space="preserve"/>
@@ -2149,7 +2160,7 @@
                 <w:left w:val="none" w:sz="0" w:space="0" w:color="000000"/>
                 <w:right w:val="none" w:sz="0" w:space="0" w:color="000000"/>
               </w:pBdr>
-              <w:spacing w:after="0" w:before="0" w:line="240"/>
+              <w:spacing w:after="100" w:before="100" w:line="240"/>
               <w:ind w:firstLine="0" w:left="300" w:right="100"/>
             </w:pPr>
             <w:r>
@@ -2158,8 +2169,8 @@
                 <w:i w:val="true"/>
                 <w:b w:val="false"/>
                 <w:u w:val="none"/>
-                <w:sz w:val="16"/>
-                <w:szCs w:val="16"/>
+                <w:sz w:val="22"/>
+                <w:szCs w:val="22"/>
                 <w:color w:val="000000"/>
               </w:rPr>
               <w:t xml:space="preserve">Removed</w:t>
@@ -2194,17 +2205,17 @@
                 <w:left w:val="none" w:sz="0" w:space="0" w:color="000000"/>
                 <w:right w:val="none" w:sz="0" w:space="0" w:color="000000"/>
               </w:pBdr>
-              <w:spacing w:after="0" w:before="0" w:line="240"/>
-              <w:ind w:firstLine="0" w:left="100" w:right="100"/>
-            </w:pPr>
-            <w:r>
-              <w:rPr>
-                <w:rFonts w:ascii="Helvetica" w:hAnsi="Helvetica" w:eastAsia="Helvetica" w:cs="Helvetica"/>
-                <w:i w:val="false"/>
-                <w:b w:val="false"/>
-                <w:u w:val="none"/>
-                <w:sz w:val="16"/>
-                <w:szCs w:val="16"/>
+              <w:spacing w:after="100" w:before="100" w:line="240"/>
+              <w:ind w:firstLine="0" w:left="100" w:right="100"/>
+            </w:pPr>
+            <w:r>
+              <w:rPr>
+                <w:rFonts w:ascii="Helvetica" w:hAnsi="Helvetica" w:eastAsia="Helvetica" w:cs="Helvetica"/>
+                <w:i w:val="false"/>
+                <w:b w:val="false"/>
+                <w:u w:val="none"/>
+                <w:sz w:val="22"/>
+                <w:szCs w:val="22"/>
                 <w:color w:val="000000"/>
               </w:rPr>
               <w:t xml:space="preserve">0.58</w:t>
@@ -2239,17 +2250,17 @@
                 <w:left w:val="none" w:sz="0" w:space="0" w:color="000000"/>
                 <w:right w:val="none" w:sz="0" w:space="0" w:color="000000"/>
               </w:pBdr>
-              <w:spacing w:after="0" w:before="0" w:line="240"/>
-              <w:ind w:firstLine="0" w:left="100" w:right="100"/>
-            </w:pPr>
-            <w:r>
-              <w:rPr>
-                <w:rFonts w:ascii="Helvetica" w:hAnsi="Helvetica" w:eastAsia="Helvetica" w:cs="Helvetica"/>
-                <w:i w:val="false"/>
-                <w:b w:val="false"/>
-                <w:u w:val="none"/>
-                <w:sz w:val="16"/>
-                <w:szCs w:val="16"/>
+              <w:spacing w:after="100" w:before="100" w:line="240"/>
+              <w:ind w:firstLine="0" w:left="100" w:right="100"/>
+            </w:pPr>
+            <w:r>
+              <w:rPr>
+                <w:rFonts w:ascii="Helvetica" w:hAnsi="Helvetica" w:eastAsia="Helvetica" w:cs="Helvetica"/>
+                <w:i w:val="false"/>
+                <w:b w:val="false"/>
+                <w:u w:val="none"/>
+                <w:sz w:val="22"/>
+                <w:szCs w:val="22"/>
                 <w:color w:val="000000"/>
               </w:rPr>
               <w:t xml:space="preserve">0.38, 0.86</w:t>
@@ -2284,7 +2295,7 @@
                 <w:left w:val="none" w:sz="0" w:space="0" w:color="000000"/>
                 <w:right w:val="none" w:sz="0" w:space="0" w:color="000000"/>
               </w:pBdr>
-              <w:spacing w:after="0" w:before="0" w:line="240"/>
+              <w:spacing w:after="100" w:before="100" w:line="240"/>
               <w:ind w:firstLine="0" w:left="100" w:right="100"/>
             </w:pPr>
             <w:r>
@@ -2293,8 +2304,8 @@
                 <w:i w:val="false"/>
                 <w:b w:val="true"/>
                 <w:u w:val="none"/>
-                <w:sz w:val="16"/>
-                <w:szCs w:val="16"/>
+                <w:sz w:val="22"/>
+                <w:szCs w:val="22"/>
                 <w:color w:val="000000"/>
               </w:rPr>
               <w:t xml:space="preserve">0.009</w:t>
@@ -2329,17 +2340,17 @@
                 <w:left w:val="none" w:sz="0" w:space="0" w:color="000000"/>
                 <w:right w:val="none" w:sz="0" w:space="0" w:color="000000"/>
               </w:pBdr>
-              <w:spacing w:after="0" w:before="0" w:line="240"/>
-              <w:ind w:firstLine="0" w:left="100" w:right="100"/>
-            </w:pPr>
-            <w:r>
-              <w:rPr>
-                <w:rFonts w:ascii="Helvetica" w:hAnsi="Helvetica" w:eastAsia="Helvetica" w:cs="Helvetica"/>
-                <w:i w:val="false"/>
-                <w:b w:val="false"/>
-                <w:u w:val="none"/>
-                <w:sz w:val="16"/>
-                <w:szCs w:val="16"/>
+              <w:spacing w:after="100" w:before="100" w:line="240"/>
+              <w:ind w:firstLine="0" w:left="100" w:right="100"/>
+            </w:pPr>
+            <w:r>
+              <w:rPr>
+                <w:rFonts w:ascii="Helvetica" w:hAnsi="Helvetica" w:eastAsia="Helvetica" w:cs="Helvetica"/>
+                <w:i w:val="false"/>
+                <w:b w:val="false"/>
+                <w:u w:val="none"/>
+                <w:sz w:val="22"/>
+                <w:szCs w:val="22"/>
                 <w:color w:val="000000"/>
               </w:rPr>
               <w:t xml:space="preserve">1.21</w:t>
@@ -2374,17 +2385,17 @@
                 <w:left w:val="none" w:sz="0" w:space="0" w:color="000000"/>
                 <w:right w:val="none" w:sz="0" w:space="0" w:color="000000"/>
               </w:pBdr>
-              <w:spacing w:after="0" w:before="0" w:line="240"/>
-              <w:ind w:firstLine="0" w:left="100" w:right="100"/>
-            </w:pPr>
-            <w:r>
-              <w:rPr>
-                <w:rFonts w:ascii="Helvetica" w:hAnsi="Helvetica" w:eastAsia="Helvetica" w:cs="Helvetica"/>
-                <w:i w:val="false"/>
-                <w:b w:val="false"/>
-                <w:u w:val="none"/>
-                <w:sz w:val="16"/>
-                <w:szCs w:val="16"/>
+              <w:spacing w:after="100" w:before="100" w:line="240"/>
+              <w:ind w:firstLine="0" w:left="100" w:right="100"/>
+            </w:pPr>
+            <w:r>
+              <w:rPr>
+                <w:rFonts w:ascii="Helvetica" w:hAnsi="Helvetica" w:eastAsia="Helvetica" w:cs="Helvetica"/>
+                <w:i w:val="false"/>
+                <w:b w:val="false"/>
+                <w:u w:val="none"/>
+                <w:sz w:val="22"/>
+                <w:szCs w:val="22"/>
                 <w:color w:val="000000"/>
               </w:rPr>
               <w:t xml:space="preserve">0.64, 2.29</w:t>
@@ -2419,17 +2430,17 @@
                 <w:left w:val="none" w:sz="0" w:space="0" w:color="000000"/>
                 <w:right w:val="none" w:sz="0" w:space="0" w:color="000000"/>
               </w:pBdr>
-              <w:spacing w:after="0" w:before="0" w:line="240"/>
-              <w:ind w:firstLine="0" w:left="100" w:right="100"/>
-            </w:pPr>
-            <w:r>
-              <w:rPr>
-                <w:rFonts w:ascii="Helvetica" w:hAnsi="Helvetica" w:eastAsia="Helvetica" w:cs="Helvetica"/>
-                <w:i w:val="false"/>
-                <w:b w:val="false"/>
-                <w:u w:val="none"/>
-                <w:sz w:val="16"/>
-                <w:szCs w:val="16"/>
+              <w:spacing w:after="100" w:before="100" w:line="240"/>
+              <w:ind w:firstLine="0" w:left="100" w:right="100"/>
+            </w:pPr>
+            <w:r>
+              <w:rPr>
+                <w:rFonts w:ascii="Helvetica" w:hAnsi="Helvetica" w:eastAsia="Helvetica" w:cs="Helvetica"/>
+                <w:i w:val="false"/>
+                <w:b w:val="false"/>
+                <w:u w:val="none"/>
+                <w:sz w:val="22"/>
+                <w:szCs w:val="22"/>
                 <w:color w:val="000000"/>
               </w:rPr>
               <w:t xml:space="preserve">0.6</w:t>
@@ -2464,17 +2475,17 @@
                 <w:left w:val="none" w:sz="0" w:space="0" w:color="000000"/>
                 <w:right w:val="none" w:sz="0" w:space="0" w:color="000000"/>
               </w:pBdr>
-              <w:spacing w:after="0" w:before="0" w:line="240"/>
-              <w:ind w:firstLine="0" w:left="100" w:right="100"/>
-            </w:pPr>
-            <w:r>
-              <w:rPr>
-                <w:rFonts w:ascii="Helvetica" w:hAnsi="Helvetica" w:eastAsia="Helvetica" w:cs="Helvetica"/>
-                <w:i w:val="false"/>
-                <w:b w:val="false"/>
-                <w:u w:val="none"/>
-                <w:sz w:val="16"/>
-                <w:szCs w:val="16"/>
+              <w:spacing w:after="100" w:before="100" w:line="240"/>
+              <w:ind w:firstLine="0" w:left="100" w:right="100"/>
+            </w:pPr>
+            <w:r>
+              <w:rPr>
+                <w:rFonts w:ascii="Helvetica" w:hAnsi="Helvetica" w:eastAsia="Helvetica" w:cs="Helvetica"/>
+                <w:i w:val="false"/>
+                <w:b w:val="false"/>
+                <w:u w:val="none"/>
+                <w:sz w:val="22"/>
+                <w:szCs w:val="22"/>
                 <w:color w:val="000000"/>
               </w:rPr>
               <w:t xml:space="preserve">0.81</w:t>
@@ -2509,17 +2520,17 @@
                 <w:left w:val="none" w:sz="0" w:space="0" w:color="000000"/>
                 <w:right w:val="none" w:sz="0" w:space="0" w:color="000000"/>
               </w:pBdr>
-              <w:spacing w:after="0" w:before="0" w:line="240"/>
-              <w:ind w:firstLine="0" w:left="100" w:right="100"/>
-            </w:pPr>
-            <w:r>
-              <w:rPr>
-                <w:rFonts w:ascii="Helvetica" w:hAnsi="Helvetica" w:eastAsia="Helvetica" w:cs="Helvetica"/>
-                <w:i w:val="false"/>
-                <w:b w:val="false"/>
-                <w:u w:val="none"/>
-                <w:sz w:val="16"/>
-                <w:szCs w:val="16"/>
+              <w:spacing w:after="100" w:before="100" w:line="240"/>
+              <w:ind w:firstLine="0" w:left="100" w:right="100"/>
+            </w:pPr>
+            <w:r>
+              <w:rPr>
+                <w:rFonts w:ascii="Helvetica" w:hAnsi="Helvetica" w:eastAsia="Helvetica" w:cs="Helvetica"/>
+                <w:i w:val="false"/>
+                <w:b w:val="false"/>
+                <w:u w:val="none"/>
+                <w:sz w:val="22"/>
+                <w:szCs w:val="22"/>
                 <w:color w:val="000000"/>
               </w:rPr>
               <w:t xml:space="preserve">0.42, 1.52</w:t>
@@ -2554,17 +2565,17 @@
                 <w:left w:val="none" w:sz="0" w:space="0" w:color="000000"/>
                 <w:right w:val="none" w:sz="0" w:space="0" w:color="000000"/>
               </w:pBdr>
-              <w:spacing w:after="0" w:before="0" w:line="240"/>
-              <w:ind w:firstLine="0" w:left="100" w:right="100"/>
-            </w:pPr>
-            <w:r>
-              <w:rPr>
-                <w:rFonts w:ascii="Helvetica" w:hAnsi="Helvetica" w:eastAsia="Helvetica" w:cs="Helvetica"/>
-                <w:i w:val="false"/>
-                <w:b w:val="false"/>
-                <w:u w:val="none"/>
-                <w:sz w:val="16"/>
-                <w:szCs w:val="16"/>
+              <w:spacing w:after="100" w:before="100" w:line="240"/>
+              <w:ind w:firstLine="0" w:left="100" w:right="100"/>
+            </w:pPr>
+            <w:r>
+              <w:rPr>
+                <w:rFonts w:ascii="Helvetica" w:hAnsi="Helvetica" w:eastAsia="Helvetica" w:cs="Helvetica"/>
+                <w:i w:val="false"/>
+                <w:b w:val="false"/>
+                <w:u w:val="none"/>
+                <w:sz w:val="22"/>
+                <w:szCs w:val="22"/>
                 <w:color w:val="000000"/>
               </w:rPr>
               <w:t xml:space="preserve">0.5</w:t>
@@ -2606,7 +2617,7 @@
                 <w:left w:val="none" w:sz="0" w:space="0" w:color="000000"/>
                 <w:right w:val="none" w:sz="0" w:space="0" w:color="000000"/>
               </w:pBdr>
-              <w:spacing w:after="0" w:before="0" w:line="240"/>
+              <w:spacing w:after="100" w:before="100" w:line="240"/>
               <w:ind w:firstLine="0" w:left="100" w:right="100"/>
             </w:pPr>
             <w:r>
@@ -2615,8 +2626,8 @@
                 <w:i w:val="false"/>
                 <w:b w:val="true"/>
                 <w:u w:val="none"/>
-                <w:sz w:val="16"/>
-                <w:szCs w:val="16"/>
+                <w:sz w:val="22"/>
+                <w:szCs w:val="22"/>
                 <w:color w:val="000000"/>
               </w:rPr>
               <w:t xml:space="preserve">(Leaf desert date)^2</w:t>
@@ -2651,17 +2662,17 @@
                 <w:left w:val="none" w:sz="0" w:space="0" w:color="000000"/>
                 <w:right w:val="none" w:sz="0" w:space="0" w:color="000000"/>
               </w:pBdr>
-              <w:spacing w:after="0" w:before="0" w:line="240"/>
-              <w:ind w:firstLine="0" w:left="100" w:right="100"/>
-            </w:pPr>
-            <w:r>
-              <w:rPr>
-                <w:rFonts w:ascii="Helvetica" w:hAnsi="Helvetica" w:eastAsia="Helvetica" w:cs="Helvetica"/>
-                <w:i w:val="false"/>
-                <w:b w:val="false"/>
-                <w:u w:val="none"/>
-                <w:sz w:val="16"/>
-                <w:szCs w:val="16"/>
+              <w:spacing w:after="100" w:before="100" w:line="240"/>
+              <w:ind w:firstLine="0" w:left="100" w:right="100"/>
+            </w:pPr>
+            <w:r>
+              <w:rPr>
+                <w:rFonts w:ascii="Helvetica" w:hAnsi="Helvetica" w:eastAsia="Helvetica" w:cs="Helvetica"/>
+                <w:i w:val="false"/>
+                <w:b w:val="false"/>
+                <w:u w:val="none"/>
+                <w:sz w:val="22"/>
+                <w:szCs w:val="22"/>
                 <w:color w:val="000000"/>
               </w:rPr>
               <w:t xml:space="preserve">1.00</w:t>
@@ -2696,17 +2707,17 @@
                 <w:left w:val="none" w:sz="0" w:space="0" w:color="000000"/>
                 <w:right w:val="none" w:sz="0" w:space="0" w:color="000000"/>
               </w:pBdr>
-              <w:spacing w:after="0" w:before="0" w:line="240"/>
-              <w:ind w:firstLine="0" w:left="100" w:right="100"/>
-            </w:pPr>
-            <w:r>
-              <w:rPr>
-                <w:rFonts w:ascii="Helvetica" w:hAnsi="Helvetica" w:eastAsia="Helvetica" w:cs="Helvetica"/>
-                <w:i w:val="false"/>
-                <w:b w:val="false"/>
-                <w:u w:val="none"/>
-                <w:sz w:val="16"/>
-                <w:szCs w:val="16"/>
+              <w:spacing w:after="100" w:before="100" w:line="240"/>
+              <w:ind w:firstLine="0" w:left="100" w:right="100"/>
+            </w:pPr>
+            <w:r>
+              <w:rPr>
+                <w:rFonts w:ascii="Helvetica" w:hAnsi="Helvetica" w:eastAsia="Helvetica" w:cs="Helvetica"/>
+                <w:i w:val="false"/>
+                <w:b w:val="false"/>
+                <w:u w:val="none"/>
+                <w:sz w:val="22"/>
+                <w:szCs w:val="22"/>
                 <w:color w:val="000000"/>
               </w:rPr>
               <w:t xml:space="preserve">1.00, 1.00</w:t>
@@ -2741,7 +2752,7 @@
                 <w:left w:val="none" w:sz="0" w:space="0" w:color="000000"/>
                 <w:right w:val="none" w:sz="0" w:space="0" w:color="000000"/>
               </w:pBdr>
-              <w:spacing w:after="0" w:before="0" w:line="240"/>
+              <w:spacing w:after="100" w:before="100" w:line="240"/>
               <w:ind w:firstLine="0" w:left="100" w:right="100"/>
             </w:pPr>
             <w:r>
@@ -2750,8 +2761,8 @@
                 <w:i w:val="false"/>
                 <w:b w:val="true"/>
                 <w:u w:val="none"/>
-                <w:sz w:val="16"/>
-                <w:szCs w:val="16"/>
+                <w:sz w:val="22"/>
+                <w:szCs w:val="22"/>
                 <w:color w:val="000000"/>
               </w:rPr>
               <w:t xml:space="preserve">0.043</w:t>
@@ -2786,17 +2797,17 @@
                 <w:left w:val="none" w:sz="0" w:space="0" w:color="000000"/>
                 <w:right w:val="none" w:sz="0" w:space="0" w:color="000000"/>
               </w:pBdr>
-              <w:spacing w:after="0" w:before="0" w:line="240"/>
-              <w:ind w:firstLine="0" w:left="100" w:right="100"/>
-            </w:pPr>
-            <w:r>
-              <w:rPr>
-                <w:rFonts w:ascii="Helvetica" w:hAnsi="Helvetica" w:eastAsia="Helvetica" w:cs="Helvetica"/>
-                <w:i w:val="false"/>
-                <w:b w:val="false"/>
-                <w:u w:val="none"/>
-                <w:sz w:val="16"/>
-                <w:szCs w:val="16"/>
+              <w:spacing w:after="100" w:before="100" w:line="240"/>
+              <w:ind w:firstLine="0" w:left="100" w:right="100"/>
+            </w:pPr>
+            <w:r>
+              <w:rPr>
+                <w:rFonts w:ascii="Helvetica" w:hAnsi="Helvetica" w:eastAsia="Helvetica" w:cs="Helvetica"/>
+                <w:i w:val="false"/>
+                <w:b w:val="false"/>
+                <w:u w:val="none"/>
+                <w:sz w:val="22"/>
+                <w:szCs w:val="22"/>
                 <w:color w:val="000000"/>
               </w:rPr>
               <w:t xml:space="preserve">1.00</w:t>
@@ -2831,17 +2842,17 @@
                 <w:left w:val="none" w:sz="0" w:space="0" w:color="000000"/>
                 <w:right w:val="none" w:sz="0" w:space="0" w:color="000000"/>
               </w:pBdr>
-              <w:spacing w:after="0" w:before="0" w:line="240"/>
-              <w:ind w:firstLine="0" w:left="100" w:right="100"/>
-            </w:pPr>
-            <w:r>
-              <w:rPr>
-                <w:rFonts w:ascii="Helvetica" w:hAnsi="Helvetica" w:eastAsia="Helvetica" w:cs="Helvetica"/>
-                <w:i w:val="false"/>
-                <w:b w:val="false"/>
-                <w:u w:val="none"/>
-                <w:sz w:val="16"/>
-                <w:szCs w:val="16"/>
+              <w:spacing w:after="100" w:before="100" w:line="240"/>
+              <w:ind w:firstLine="0" w:left="100" w:right="100"/>
+            </w:pPr>
+            <w:r>
+              <w:rPr>
+                <w:rFonts w:ascii="Helvetica" w:hAnsi="Helvetica" w:eastAsia="Helvetica" w:cs="Helvetica"/>
+                <w:i w:val="false"/>
+                <w:b w:val="false"/>
+                <w:u w:val="none"/>
+                <w:sz w:val="22"/>
+                <w:szCs w:val="22"/>
                 <w:color w:val="000000"/>
               </w:rPr>
               <w:t xml:space="preserve">1.00, 1.00</w:t>
@@ -2876,17 +2887,17 @@
                 <w:left w:val="none" w:sz="0" w:space="0" w:color="000000"/>
                 <w:right w:val="none" w:sz="0" w:space="0" w:color="000000"/>
               </w:pBdr>
-              <w:spacing w:after="0" w:before="0" w:line="240"/>
-              <w:ind w:firstLine="0" w:left="100" w:right="100"/>
-            </w:pPr>
-            <w:r>
-              <w:rPr>
-                <w:rFonts w:ascii="Helvetica" w:hAnsi="Helvetica" w:eastAsia="Helvetica" w:cs="Helvetica"/>
-                <w:i w:val="false"/>
-                <w:b w:val="false"/>
-                <w:u w:val="none"/>
-                <w:sz w:val="16"/>
-                <w:szCs w:val="16"/>
+              <w:spacing w:after="100" w:before="100" w:line="240"/>
+              <w:ind w:firstLine="0" w:left="100" w:right="100"/>
+            </w:pPr>
+            <w:r>
+              <w:rPr>
+                <w:rFonts w:ascii="Helvetica" w:hAnsi="Helvetica" w:eastAsia="Helvetica" w:cs="Helvetica"/>
+                <w:i w:val="false"/>
+                <w:b w:val="false"/>
+                <w:u w:val="none"/>
+                <w:sz w:val="22"/>
+                <w:szCs w:val="22"/>
                 <w:color w:val="000000"/>
               </w:rPr>
               <w:t xml:space="preserve">0.8</w:t>
@@ -2921,17 +2932,17 @@
                 <w:left w:val="none" w:sz="0" w:space="0" w:color="000000"/>
                 <w:right w:val="none" w:sz="0" w:space="0" w:color="000000"/>
               </w:pBdr>
-              <w:spacing w:after="0" w:before="0" w:line="240"/>
-              <w:ind w:firstLine="0" w:left="100" w:right="100"/>
-            </w:pPr>
-            <w:r>
-              <w:rPr>
-                <w:rFonts w:ascii="Helvetica" w:hAnsi="Helvetica" w:eastAsia="Helvetica" w:cs="Helvetica"/>
-                <w:i w:val="false"/>
-                <w:b w:val="false"/>
-                <w:u w:val="none"/>
-                <w:sz w:val="16"/>
-                <w:szCs w:val="16"/>
+              <w:spacing w:after="100" w:before="100" w:line="240"/>
+              <w:ind w:firstLine="0" w:left="100" w:right="100"/>
+            </w:pPr>
+            <w:r>
+              <w:rPr>
+                <w:rFonts w:ascii="Helvetica" w:hAnsi="Helvetica" w:eastAsia="Helvetica" w:cs="Helvetica"/>
+                <w:i w:val="false"/>
+                <w:b w:val="false"/>
+                <w:u w:val="none"/>
+                <w:sz w:val="22"/>
+                <w:szCs w:val="22"/>
                 <w:color w:val="000000"/>
               </w:rPr>
               <w:t xml:space="preserve">1.00</w:t>
@@ -2966,17 +2977,17 @@
                 <w:left w:val="none" w:sz="0" w:space="0" w:color="000000"/>
                 <w:right w:val="none" w:sz="0" w:space="0" w:color="000000"/>
               </w:pBdr>
-              <w:spacing w:after="0" w:before="0" w:line="240"/>
-              <w:ind w:firstLine="0" w:left="100" w:right="100"/>
-            </w:pPr>
-            <w:r>
-              <w:rPr>
-                <w:rFonts w:ascii="Helvetica" w:hAnsi="Helvetica" w:eastAsia="Helvetica" w:cs="Helvetica"/>
-                <w:i w:val="false"/>
-                <w:b w:val="false"/>
-                <w:u w:val="none"/>
-                <w:sz w:val="16"/>
-                <w:szCs w:val="16"/>
+              <w:spacing w:after="100" w:before="100" w:line="240"/>
+              <w:ind w:firstLine="0" w:left="100" w:right="100"/>
+            </w:pPr>
+            <w:r>
+              <w:rPr>
+                <w:rFonts w:ascii="Helvetica" w:hAnsi="Helvetica" w:eastAsia="Helvetica" w:cs="Helvetica"/>
+                <w:i w:val="false"/>
+                <w:b w:val="false"/>
+                <w:u w:val="none"/>
+                <w:sz w:val="22"/>
+                <w:szCs w:val="22"/>
                 <w:color w:val="000000"/>
               </w:rPr>
               <w:t xml:space="preserve">1.00, 1.00</w:t>
@@ -3011,17 +3022,17 @@
                 <w:left w:val="none" w:sz="0" w:space="0" w:color="000000"/>
                 <w:right w:val="none" w:sz="0" w:space="0" w:color="000000"/>
               </w:pBdr>
-              <w:spacing w:after="0" w:before="0" w:line="240"/>
-              <w:ind w:firstLine="0" w:left="100" w:right="100"/>
-            </w:pPr>
-            <w:r>
-              <w:rPr>
-                <w:rFonts w:ascii="Helvetica" w:hAnsi="Helvetica" w:eastAsia="Helvetica" w:cs="Helvetica"/>
-                <w:i w:val="false"/>
-                <w:b w:val="false"/>
-                <w:u w:val="none"/>
-                <w:sz w:val="16"/>
-                <w:szCs w:val="16"/>
+              <w:spacing w:after="100" w:before="100" w:line="240"/>
+              <w:ind w:firstLine="0" w:left="100" w:right="100"/>
+            </w:pPr>
+            <w:r>
+              <w:rPr>
+                <w:rFonts w:ascii="Helvetica" w:hAnsi="Helvetica" w:eastAsia="Helvetica" w:cs="Helvetica"/>
+                <w:i w:val="false"/>
+                <w:b w:val="false"/>
+                <w:u w:val="none"/>
+                <w:sz w:val="22"/>
+                <w:szCs w:val="22"/>
                 <w:color w:val="000000"/>
               </w:rPr>
               <w:t xml:space="preserve">0.3</w:t>
@@ -3063,7 +3074,7 @@
                 <w:left w:val="none" w:sz="0" w:space="0" w:color="000000"/>
                 <w:right w:val="none" w:sz="0" w:space="0" w:color="000000"/>
               </w:pBdr>
-              <w:spacing w:after="0" w:before="0" w:line="240"/>
+              <w:spacing w:after="100" w:before="100" w:line="240"/>
               <w:ind w:firstLine="0" w:left="100" w:right="100"/>
             </w:pPr>
             <w:r>
@@ -3072,8 +3083,8 @@
                 <w:i w:val="false"/>
                 <w:b w:val="true"/>
                 <w:u w:val="none"/>
-                <w:sz w:val="16"/>
-                <w:szCs w:val="16"/>
+                <w:sz w:val="22"/>
+                <w:szCs w:val="22"/>
                 <w:color w:val="000000"/>
               </w:rPr>
               <w:t xml:space="preserve">Leaf desert date * Ants</w:t>
@@ -3108,17 +3119,17 @@
                 <w:left w:val="none" w:sz="0" w:space="0" w:color="000000"/>
                 <w:right w:val="none" w:sz="0" w:space="0" w:color="000000"/>
               </w:pBdr>
-              <w:spacing w:after="0" w:before="0" w:line="240"/>
-              <w:ind w:firstLine="0" w:left="100" w:right="100"/>
-            </w:pPr>
-            <w:r>
-              <w:rPr>
-                <w:rFonts w:ascii="Helvetica" w:hAnsi="Helvetica" w:eastAsia="Helvetica" w:cs="Helvetica"/>
-                <w:i w:val="false"/>
-                <w:b w:val="false"/>
-                <w:u w:val="none"/>
-                <w:sz w:val="16"/>
-                <w:szCs w:val="16"/>
+              <w:spacing w:after="100" w:before="100" w:line="240"/>
+              <w:ind w:firstLine="0" w:left="100" w:right="100"/>
+            </w:pPr>
+            <w:r>
+              <w:rPr>
+                <w:rFonts w:ascii="Helvetica" w:hAnsi="Helvetica" w:eastAsia="Helvetica" w:cs="Helvetica"/>
+                <w:i w:val="false"/>
+                <w:b w:val="false"/>
+                <w:u w:val="none"/>
+                <w:sz w:val="22"/>
+                <w:szCs w:val="22"/>
                 <w:color w:val="000000"/>
               </w:rPr>
               <w:t xml:space="preserve"/>
@@ -3153,17 +3164,17 @@
                 <w:left w:val="none" w:sz="0" w:space="0" w:color="000000"/>
                 <w:right w:val="none" w:sz="0" w:space="0" w:color="000000"/>
               </w:pBdr>
-              <w:spacing w:after="0" w:before="0" w:line="240"/>
-              <w:ind w:firstLine="0" w:left="100" w:right="100"/>
-            </w:pPr>
-            <w:r>
-              <w:rPr>
-                <w:rFonts w:ascii="Helvetica" w:hAnsi="Helvetica" w:eastAsia="Helvetica" w:cs="Helvetica"/>
-                <w:i w:val="false"/>
-                <w:b w:val="false"/>
-                <w:u w:val="none"/>
-                <w:sz w:val="16"/>
-                <w:szCs w:val="16"/>
+              <w:spacing w:after="100" w:before="100" w:line="240"/>
+              <w:ind w:firstLine="0" w:left="100" w:right="100"/>
+            </w:pPr>
+            <w:r>
+              <w:rPr>
+                <w:rFonts w:ascii="Helvetica" w:hAnsi="Helvetica" w:eastAsia="Helvetica" w:cs="Helvetica"/>
+                <w:i w:val="false"/>
+                <w:b w:val="false"/>
+                <w:u w:val="none"/>
+                <w:sz w:val="22"/>
+                <w:szCs w:val="22"/>
                 <w:color w:val="000000"/>
               </w:rPr>
               <w:t xml:space="preserve"/>
@@ -3198,17 +3209,17 @@
                 <w:left w:val="none" w:sz="0" w:space="0" w:color="000000"/>
                 <w:right w:val="none" w:sz="0" w:space="0" w:color="000000"/>
               </w:pBdr>
-              <w:spacing w:after="0" w:before="0" w:line="240"/>
-              <w:ind w:firstLine="0" w:left="100" w:right="100"/>
-            </w:pPr>
-            <w:r>
-              <w:rPr>
-                <w:rFonts w:ascii="Helvetica" w:hAnsi="Helvetica" w:eastAsia="Helvetica" w:cs="Helvetica"/>
-                <w:i w:val="false"/>
-                <w:b w:val="false"/>
-                <w:u w:val="none"/>
-                <w:sz w:val="16"/>
-                <w:szCs w:val="16"/>
+              <w:spacing w:after="100" w:before="100" w:line="240"/>
+              <w:ind w:firstLine="0" w:left="100" w:right="100"/>
+            </w:pPr>
+            <w:r>
+              <w:rPr>
+                <w:rFonts w:ascii="Helvetica" w:hAnsi="Helvetica" w:eastAsia="Helvetica" w:cs="Helvetica"/>
+                <w:i w:val="false"/>
+                <w:b w:val="false"/>
+                <w:u w:val="none"/>
+                <w:sz w:val="22"/>
+                <w:szCs w:val="22"/>
                 <w:color w:val="000000"/>
               </w:rPr>
               <w:t xml:space="preserve"/>
@@ -3243,17 +3254,17 @@
                 <w:left w:val="none" w:sz="0" w:space="0" w:color="000000"/>
                 <w:right w:val="none" w:sz="0" w:space="0" w:color="000000"/>
               </w:pBdr>
-              <w:spacing w:after="0" w:before="0" w:line="240"/>
-              <w:ind w:firstLine="0" w:left="100" w:right="100"/>
-            </w:pPr>
-            <w:r>
-              <w:rPr>
-                <w:rFonts w:ascii="Helvetica" w:hAnsi="Helvetica" w:eastAsia="Helvetica" w:cs="Helvetica"/>
-                <w:i w:val="false"/>
-                <w:b w:val="false"/>
-                <w:u w:val="none"/>
-                <w:sz w:val="16"/>
-                <w:szCs w:val="16"/>
+              <w:spacing w:after="100" w:before="100" w:line="240"/>
+              <w:ind w:firstLine="0" w:left="100" w:right="100"/>
+            </w:pPr>
+            <w:r>
+              <w:rPr>
+                <w:rFonts w:ascii="Helvetica" w:hAnsi="Helvetica" w:eastAsia="Helvetica" w:cs="Helvetica"/>
+                <w:i w:val="false"/>
+                <w:b w:val="false"/>
+                <w:u w:val="none"/>
+                <w:sz w:val="22"/>
+                <w:szCs w:val="22"/>
                 <w:color w:val="000000"/>
               </w:rPr>
               <w:t xml:space="preserve"/>
@@ -3288,17 +3299,17 @@
                 <w:left w:val="none" w:sz="0" w:space="0" w:color="000000"/>
                 <w:right w:val="none" w:sz="0" w:space="0" w:color="000000"/>
               </w:pBdr>
-              <w:spacing w:after="0" w:before="0" w:line="240"/>
-              <w:ind w:firstLine="0" w:left="100" w:right="100"/>
-            </w:pPr>
-            <w:r>
-              <w:rPr>
-                <w:rFonts w:ascii="Helvetica" w:hAnsi="Helvetica" w:eastAsia="Helvetica" w:cs="Helvetica"/>
-                <w:i w:val="false"/>
-                <w:b w:val="false"/>
-                <w:u w:val="none"/>
-                <w:sz w:val="16"/>
-                <w:szCs w:val="16"/>
+              <w:spacing w:after="100" w:before="100" w:line="240"/>
+              <w:ind w:firstLine="0" w:left="100" w:right="100"/>
+            </w:pPr>
+            <w:r>
+              <w:rPr>
+                <w:rFonts w:ascii="Helvetica" w:hAnsi="Helvetica" w:eastAsia="Helvetica" w:cs="Helvetica"/>
+                <w:i w:val="false"/>
+                <w:b w:val="false"/>
+                <w:u w:val="none"/>
+                <w:sz w:val="22"/>
+                <w:szCs w:val="22"/>
                 <w:color w:val="000000"/>
               </w:rPr>
               <w:t xml:space="preserve"/>
@@ -3333,17 +3344,17 @@
                 <w:left w:val="none" w:sz="0" w:space="0" w:color="000000"/>
                 <w:right w:val="none" w:sz="0" w:space="0" w:color="000000"/>
               </w:pBdr>
-              <w:spacing w:after="0" w:before="0" w:line="240"/>
-              <w:ind w:firstLine="0" w:left="100" w:right="100"/>
-            </w:pPr>
-            <w:r>
-              <w:rPr>
-                <w:rFonts w:ascii="Helvetica" w:hAnsi="Helvetica" w:eastAsia="Helvetica" w:cs="Helvetica"/>
-                <w:i w:val="false"/>
-                <w:b w:val="false"/>
-                <w:u w:val="none"/>
-                <w:sz w:val="16"/>
-                <w:szCs w:val="16"/>
+              <w:spacing w:after="100" w:before="100" w:line="240"/>
+              <w:ind w:firstLine="0" w:left="100" w:right="100"/>
+            </w:pPr>
+            <w:r>
+              <w:rPr>
+                <w:rFonts w:ascii="Helvetica" w:hAnsi="Helvetica" w:eastAsia="Helvetica" w:cs="Helvetica"/>
+                <w:i w:val="false"/>
+                <w:b w:val="false"/>
+                <w:u w:val="none"/>
+                <w:sz w:val="22"/>
+                <w:szCs w:val="22"/>
                 <w:color w:val="000000"/>
               </w:rPr>
               <w:t xml:space="preserve"/>
@@ -3378,17 +3389,17 @@
                 <w:left w:val="none" w:sz="0" w:space="0" w:color="000000"/>
                 <w:right w:val="none" w:sz="0" w:space="0" w:color="000000"/>
               </w:pBdr>
-              <w:spacing w:after="0" w:before="0" w:line="240"/>
-              <w:ind w:firstLine="0" w:left="100" w:right="100"/>
-            </w:pPr>
-            <w:r>
-              <w:rPr>
-                <w:rFonts w:ascii="Helvetica" w:hAnsi="Helvetica" w:eastAsia="Helvetica" w:cs="Helvetica"/>
-                <w:i w:val="false"/>
-                <w:b w:val="false"/>
-                <w:u w:val="none"/>
-                <w:sz w:val="16"/>
-                <w:szCs w:val="16"/>
+              <w:spacing w:after="100" w:before="100" w:line="240"/>
+              <w:ind w:firstLine="0" w:left="100" w:right="100"/>
+            </w:pPr>
+            <w:r>
+              <w:rPr>
+                <w:rFonts w:ascii="Helvetica" w:hAnsi="Helvetica" w:eastAsia="Helvetica" w:cs="Helvetica"/>
+                <w:i w:val="false"/>
+                <w:b w:val="false"/>
+                <w:u w:val="none"/>
+                <w:sz w:val="22"/>
+                <w:szCs w:val="22"/>
                 <w:color w:val="000000"/>
               </w:rPr>
               <w:t xml:space="preserve"/>
@@ -3423,17 +3434,17 @@
                 <w:left w:val="none" w:sz="0" w:space="0" w:color="000000"/>
                 <w:right w:val="none" w:sz="0" w:space="0" w:color="000000"/>
               </w:pBdr>
-              <w:spacing w:after="0" w:before="0" w:line="240"/>
-              <w:ind w:firstLine="0" w:left="100" w:right="100"/>
-            </w:pPr>
-            <w:r>
-              <w:rPr>
-                <w:rFonts w:ascii="Helvetica" w:hAnsi="Helvetica" w:eastAsia="Helvetica" w:cs="Helvetica"/>
-                <w:i w:val="false"/>
-                <w:b w:val="false"/>
-                <w:u w:val="none"/>
-                <w:sz w:val="16"/>
-                <w:szCs w:val="16"/>
+              <w:spacing w:after="100" w:before="100" w:line="240"/>
+              <w:ind w:firstLine="0" w:left="100" w:right="100"/>
+            </w:pPr>
+            <w:r>
+              <w:rPr>
+                <w:rFonts w:ascii="Helvetica" w:hAnsi="Helvetica" w:eastAsia="Helvetica" w:cs="Helvetica"/>
+                <w:i w:val="false"/>
+                <w:b w:val="false"/>
+                <w:u w:val="none"/>
+                <w:sz w:val="22"/>
+                <w:szCs w:val="22"/>
                 <w:color w:val="000000"/>
               </w:rPr>
               <w:t xml:space="preserve"/>
@@ -3468,17 +3479,17 @@
                 <w:left w:val="none" w:sz="0" w:space="0" w:color="000000"/>
                 <w:right w:val="none" w:sz="0" w:space="0" w:color="000000"/>
               </w:pBdr>
-              <w:spacing w:after="0" w:before="0" w:line="240"/>
-              <w:ind w:firstLine="0" w:left="100" w:right="100"/>
-            </w:pPr>
-            <w:r>
-              <w:rPr>
-                <w:rFonts w:ascii="Helvetica" w:hAnsi="Helvetica" w:eastAsia="Helvetica" w:cs="Helvetica"/>
-                <w:i w:val="false"/>
-                <w:b w:val="false"/>
-                <w:u w:val="none"/>
-                <w:sz w:val="16"/>
-                <w:szCs w:val="16"/>
+              <w:spacing w:after="100" w:before="100" w:line="240"/>
+              <w:ind w:firstLine="0" w:left="100" w:right="100"/>
+            </w:pPr>
+            <w:r>
+              <w:rPr>
+                <w:rFonts w:ascii="Helvetica" w:hAnsi="Helvetica" w:eastAsia="Helvetica" w:cs="Helvetica"/>
+                <w:i w:val="false"/>
+                <w:b w:val="false"/>
+                <w:u w:val="none"/>
+                <w:sz w:val="22"/>
+                <w:szCs w:val="22"/>
                 <w:color w:val="000000"/>
               </w:rPr>
               <w:t xml:space="preserve"/>
@@ -3520,7 +3531,7 @@
                 <w:left w:val="none" w:sz="0" w:space="0" w:color="000000"/>
                 <w:right w:val="none" w:sz="0" w:space="0" w:color="000000"/>
               </w:pBdr>
-              <w:spacing w:after="0" w:before="0" w:line="240"/>
+              <w:spacing w:after="100" w:before="100" w:line="240"/>
               <w:ind w:firstLine="0" w:left="300" w:right="100"/>
             </w:pPr>
             <w:r>
@@ -3529,8 +3540,8 @@
                 <w:i w:val="true"/>
                 <w:b w:val="false"/>
                 <w:u w:val="none"/>
-                <w:sz w:val="16"/>
-                <w:szCs w:val="16"/>
+                <w:sz w:val="22"/>
+                <w:szCs w:val="22"/>
                 <w:color w:val="000000"/>
               </w:rPr>
               <w:t xml:space="preserve">Leaf desert date * Removed</w:t>
@@ -3565,17 +3576,17 @@
                 <w:left w:val="none" w:sz="0" w:space="0" w:color="000000"/>
                 <w:right w:val="none" w:sz="0" w:space="0" w:color="000000"/>
               </w:pBdr>
-              <w:spacing w:after="0" w:before="0" w:line="240"/>
-              <w:ind w:firstLine="0" w:left="100" w:right="100"/>
-            </w:pPr>
-            <w:r>
-              <w:rPr>
-                <w:rFonts w:ascii="Helvetica" w:hAnsi="Helvetica" w:eastAsia="Helvetica" w:cs="Helvetica"/>
-                <w:i w:val="false"/>
-                <w:b w:val="false"/>
-                <w:u w:val="none"/>
-                <w:sz w:val="16"/>
-                <w:szCs w:val="16"/>
+              <w:spacing w:after="100" w:before="100" w:line="240"/>
+              <w:ind w:firstLine="0" w:left="100" w:right="100"/>
+            </w:pPr>
+            <w:r>
+              <w:rPr>
+                <w:rFonts w:ascii="Helvetica" w:hAnsi="Helvetica" w:eastAsia="Helvetica" w:cs="Helvetica"/>
+                <w:i w:val="false"/>
+                <w:b w:val="false"/>
+                <w:u w:val="none"/>
+                <w:sz w:val="22"/>
+                <w:szCs w:val="22"/>
                 <w:color w:val="000000"/>
               </w:rPr>
               <w:t xml:space="preserve">0.98</w:t>
@@ -3610,17 +3621,17 @@
                 <w:left w:val="none" w:sz="0" w:space="0" w:color="000000"/>
                 <w:right w:val="none" w:sz="0" w:space="0" w:color="000000"/>
               </w:pBdr>
-              <w:spacing w:after="0" w:before="0" w:line="240"/>
-              <w:ind w:firstLine="0" w:left="100" w:right="100"/>
-            </w:pPr>
-            <w:r>
-              <w:rPr>
-                <w:rFonts w:ascii="Helvetica" w:hAnsi="Helvetica" w:eastAsia="Helvetica" w:cs="Helvetica"/>
-                <w:i w:val="false"/>
-                <w:b w:val="false"/>
-                <w:u w:val="none"/>
-                <w:sz w:val="16"/>
-                <w:szCs w:val="16"/>
+              <w:spacing w:after="100" w:before="100" w:line="240"/>
+              <w:ind w:firstLine="0" w:left="100" w:right="100"/>
+            </w:pPr>
+            <w:r>
+              <w:rPr>
+                <w:rFonts w:ascii="Helvetica" w:hAnsi="Helvetica" w:eastAsia="Helvetica" w:cs="Helvetica"/>
+                <w:i w:val="false"/>
+                <w:b w:val="false"/>
+                <w:u w:val="none"/>
+                <w:sz w:val="22"/>
+                <w:szCs w:val="22"/>
                 <w:color w:val="000000"/>
               </w:rPr>
               <w:t xml:space="preserve">0.96, 1.00</w:t>
@@ -3655,17 +3666,17 @@
                 <w:left w:val="none" w:sz="0" w:space="0" w:color="000000"/>
                 <w:right w:val="none" w:sz="0" w:space="0" w:color="000000"/>
               </w:pBdr>
-              <w:spacing w:after="0" w:before="0" w:line="240"/>
-              <w:ind w:firstLine="0" w:left="100" w:right="100"/>
-            </w:pPr>
-            <w:r>
-              <w:rPr>
-                <w:rFonts w:ascii="Helvetica" w:hAnsi="Helvetica" w:eastAsia="Helvetica" w:cs="Helvetica"/>
-                <w:i w:val="false"/>
-                <w:b w:val="false"/>
-                <w:u w:val="none"/>
-                <w:sz w:val="16"/>
-                <w:szCs w:val="16"/>
+              <w:spacing w:after="100" w:before="100" w:line="240"/>
+              <w:ind w:firstLine="0" w:left="100" w:right="100"/>
+            </w:pPr>
+            <w:r>
+              <w:rPr>
+                <w:rFonts w:ascii="Helvetica" w:hAnsi="Helvetica" w:eastAsia="Helvetica" w:cs="Helvetica"/>
+                <w:i w:val="false"/>
+                <w:b w:val="false"/>
+                <w:u w:val="none"/>
+                <w:sz w:val="22"/>
+                <w:szCs w:val="22"/>
                 <w:color w:val="000000"/>
               </w:rPr>
               <w:t xml:space="preserve">0.11</w:t>
@@ -3700,17 +3711,17 @@
                 <w:left w:val="none" w:sz="0" w:space="0" w:color="000000"/>
                 <w:right w:val="none" w:sz="0" w:space="0" w:color="000000"/>
               </w:pBdr>
-              <w:spacing w:after="0" w:before="0" w:line="240"/>
-              <w:ind w:firstLine="0" w:left="100" w:right="100"/>
-            </w:pPr>
-            <w:r>
-              <w:rPr>
-                <w:rFonts w:ascii="Helvetica" w:hAnsi="Helvetica" w:eastAsia="Helvetica" w:cs="Helvetica"/>
-                <w:i w:val="false"/>
-                <w:b w:val="false"/>
-                <w:u w:val="none"/>
-                <w:sz w:val="16"/>
-                <w:szCs w:val="16"/>
+              <w:spacing w:after="100" w:before="100" w:line="240"/>
+              <w:ind w:firstLine="0" w:left="100" w:right="100"/>
+            </w:pPr>
+            <w:r>
+              <w:rPr>
+                <w:rFonts w:ascii="Helvetica" w:hAnsi="Helvetica" w:eastAsia="Helvetica" w:cs="Helvetica"/>
+                <w:i w:val="false"/>
+                <w:b w:val="false"/>
+                <w:u w:val="none"/>
+                <w:sz w:val="22"/>
+                <w:szCs w:val="22"/>
                 <w:color w:val="000000"/>
               </w:rPr>
               <w:t xml:space="preserve">1.09</w:t>
@@ -3745,17 +3756,17 @@
                 <w:left w:val="none" w:sz="0" w:space="0" w:color="000000"/>
                 <w:right w:val="none" w:sz="0" w:space="0" w:color="000000"/>
               </w:pBdr>
-              <w:spacing w:after="0" w:before="0" w:line="240"/>
-              <w:ind w:firstLine="0" w:left="100" w:right="100"/>
-            </w:pPr>
-            <w:r>
-              <w:rPr>
-                <w:rFonts w:ascii="Helvetica" w:hAnsi="Helvetica" w:eastAsia="Helvetica" w:cs="Helvetica"/>
-                <w:i w:val="false"/>
-                <w:b w:val="false"/>
-                <w:u w:val="none"/>
-                <w:sz w:val="16"/>
-                <w:szCs w:val="16"/>
+              <w:spacing w:after="100" w:before="100" w:line="240"/>
+              <w:ind w:firstLine="0" w:left="100" w:right="100"/>
+            </w:pPr>
+            <w:r>
+              <w:rPr>
+                <w:rFonts w:ascii="Helvetica" w:hAnsi="Helvetica" w:eastAsia="Helvetica" w:cs="Helvetica"/>
+                <w:i w:val="false"/>
+                <w:b w:val="false"/>
+                <w:u w:val="none"/>
+                <w:sz w:val="22"/>
+                <w:szCs w:val="22"/>
                 <w:color w:val="000000"/>
               </w:rPr>
               <w:t xml:space="preserve">1.04, 1.14</w:t>
@@ -3790,7 +3801,7 @@
                 <w:left w:val="none" w:sz="0" w:space="0" w:color="000000"/>
                 <w:right w:val="none" w:sz="0" w:space="0" w:color="000000"/>
               </w:pBdr>
-              <w:spacing w:after="0" w:before="0" w:line="240"/>
+              <w:spacing w:after="100" w:before="100" w:line="240"/>
               <w:ind w:firstLine="0" w:left="100" w:right="100"/>
             </w:pPr>
             <w:r>
@@ -3799,8 +3810,8 @@
                 <w:i w:val="false"/>
                 <w:b w:val="true"/>
                 <w:u w:val="none"/>
-                <w:sz w:val="16"/>
-                <w:szCs w:val="16"/>
+                <w:sz w:val="22"/>
+                <w:szCs w:val="22"/>
                 <w:color w:val="000000"/>
               </w:rPr>
               <w:t xml:space="preserve">&lt;0.001</w:t>
@@ -3835,17 +3846,17 @@
                 <w:left w:val="none" w:sz="0" w:space="0" w:color="000000"/>
                 <w:right w:val="none" w:sz="0" w:space="0" w:color="000000"/>
               </w:pBdr>
-              <w:spacing w:after="0" w:before="0" w:line="240"/>
-              <w:ind w:firstLine="0" w:left="100" w:right="100"/>
-            </w:pPr>
-            <w:r>
-              <w:rPr>
-                <w:rFonts w:ascii="Helvetica" w:hAnsi="Helvetica" w:eastAsia="Helvetica" w:cs="Helvetica"/>
-                <w:i w:val="false"/>
-                <w:b w:val="false"/>
-                <w:u w:val="none"/>
-                <w:sz w:val="16"/>
-                <w:szCs w:val="16"/>
+              <w:spacing w:after="100" w:before="100" w:line="240"/>
+              <w:ind w:firstLine="0" w:left="100" w:right="100"/>
+            </w:pPr>
+            <w:r>
+              <w:rPr>
+                <w:rFonts w:ascii="Helvetica" w:hAnsi="Helvetica" w:eastAsia="Helvetica" w:cs="Helvetica"/>
+                <w:i w:val="false"/>
+                <w:b w:val="false"/>
+                <w:u w:val="none"/>
+                <w:sz w:val="22"/>
+                <w:szCs w:val="22"/>
                 <w:color w:val="000000"/>
               </w:rPr>
               <w:t xml:space="preserve">1.06</w:t>
@@ -3880,17 +3891,17 @@
                 <w:left w:val="none" w:sz="0" w:space="0" w:color="000000"/>
                 <w:right w:val="none" w:sz="0" w:space="0" w:color="000000"/>
               </w:pBdr>
-              <w:spacing w:after="0" w:before="0" w:line="240"/>
-              <w:ind w:firstLine="0" w:left="100" w:right="100"/>
-            </w:pPr>
-            <w:r>
-              <w:rPr>
-                <w:rFonts w:ascii="Helvetica" w:hAnsi="Helvetica" w:eastAsia="Helvetica" w:cs="Helvetica"/>
-                <w:i w:val="false"/>
-                <w:b w:val="false"/>
-                <w:u w:val="none"/>
-                <w:sz w:val="16"/>
-                <w:szCs w:val="16"/>
+              <w:spacing w:after="100" w:before="100" w:line="240"/>
+              <w:ind w:firstLine="0" w:left="100" w:right="100"/>
+            </w:pPr>
+            <w:r>
+              <w:rPr>
+                <w:rFonts w:ascii="Helvetica" w:hAnsi="Helvetica" w:eastAsia="Helvetica" w:cs="Helvetica"/>
+                <w:i w:val="false"/>
+                <w:b w:val="false"/>
+                <w:u w:val="none"/>
+                <w:sz w:val="22"/>
+                <w:szCs w:val="22"/>
                 <w:color w:val="000000"/>
               </w:rPr>
               <w:t xml:space="preserve">1.01, 1.12</w:t>
@@ -3925,7 +3936,7 @@
                 <w:left w:val="none" w:sz="0" w:space="0" w:color="000000"/>
                 <w:right w:val="none" w:sz="0" w:space="0" w:color="000000"/>
               </w:pBdr>
-              <w:spacing w:after="0" w:before="0" w:line="240"/>
+              <w:spacing w:after="100" w:before="100" w:line="240"/>
               <w:ind w:firstLine="0" w:left="100" w:right="100"/>
             </w:pPr>
             <w:r>
@@ -3934,8 +3945,8 @@
                 <w:i w:val="false"/>
                 <w:b w:val="true"/>
                 <w:u w:val="none"/>
-                <w:sz w:val="16"/>
-                <w:szCs w:val="16"/>
+                <w:sz w:val="22"/>
+                <w:szCs w:val="22"/>
                 <w:color w:val="000000"/>
               </w:rPr>
               <w:t xml:space="preserve">0.020</w:t>
@@ -3977,7 +3988,7 @@
                 <w:left w:val="none" w:sz="0" w:space="0" w:color="000000"/>
                 <w:right w:val="none" w:sz="0" w:space="0" w:color="000000"/>
               </w:pBdr>
-              <w:spacing w:after="0" w:before="0" w:line="240"/>
+              <w:spacing w:after="100" w:before="100" w:line="240"/>
               <w:ind w:firstLine="0" w:left="100" w:right="100"/>
             </w:pPr>
             <w:r>
@@ -3986,8 +3997,8 @@
                 <w:i w:val="false"/>
                 <w:b w:val="true"/>
                 <w:u w:val="none"/>
-                <w:sz w:val="16"/>
-                <w:szCs w:val="16"/>
+                <w:sz w:val="22"/>
+                <w:szCs w:val="22"/>
                 <w:color w:val="000000"/>
               </w:rPr>
               <w:t xml:space="preserve">Ants * (Leaf desert date)^2</w:t>
@@ -4022,17 +4033,17 @@
                 <w:left w:val="none" w:sz="0" w:space="0" w:color="000000"/>
                 <w:right w:val="none" w:sz="0" w:space="0" w:color="000000"/>
               </w:pBdr>
-              <w:spacing w:after="0" w:before="0" w:line="240"/>
-              <w:ind w:firstLine="0" w:left="100" w:right="100"/>
-            </w:pPr>
-            <w:r>
-              <w:rPr>
-                <w:rFonts w:ascii="Helvetica" w:hAnsi="Helvetica" w:eastAsia="Helvetica" w:cs="Helvetica"/>
-                <w:i w:val="false"/>
-                <w:b w:val="false"/>
-                <w:u w:val="none"/>
-                <w:sz w:val="16"/>
-                <w:szCs w:val="16"/>
+              <w:spacing w:after="100" w:before="100" w:line="240"/>
+              <w:ind w:firstLine="0" w:left="100" w:right="100"/>
+            </w:pPr>
+            <w:r>
+              <w:rPr>
+                <w:rFonts w:ascii="Helvetica" w:hAnsi="Helvetica" w:eastAsia="Helvetica" w:cs="Helvetica"/>
+                <w:i w:val="false"/>
+                <w:b w:val="false"/>
+                <w:u w:val="none"/>
+                <w:sz w:val="22"/>
+                <w:szCs w:val="22"/>
                 <w:color w:val="000000"/>
               </w:rPr>
               <w:t xml:space="preserve"/>
@@ -4067,17 +4078,17 @@
                 <w:left w:val="none" w:sz="0" w:space="0" w:color="000000"/>
                 <w:right w:val="none" w:sz="0" w:space="0" w:color="000000"/>
               </w:pBdr>
-              <w:spacing w:after="0" w:before="0" w:line="240"/>
-              <w:ind w:firstLine="0" w:left="100" w:right="100"/>
-            </w:pPr>
-            <w:r>
-              <w:rPr>
-                <w:rFonts w:ascii="Helvetica" w:hAnsi="Helvetica" w:eastAsia="Helvetica" w:cs="Helvetica"/>
-                <w:i w:val="false"/>
-                <w:b w:val="false"/>
-                <w:u w:val="none"/>
-                <w:sz w:val="16"/>
-                <w:szCs w:val="16"/>
+              <w:spacing w:after="100" w:before="100" w:line="240"/>
+              <w:ind w:firstLine="0" w:left="100" w:right="100"/>
+            </w:pPr>
+            <w:r>
+              <w:rPr>
+                <w:rFonts w:ascii="Helvetica" w:hAnsi="Helvetica" w:eastAsia="Helvetica" w:cs="Helvetica"/>
+                <w:i w:val="false"/>
+                <w:b w:val="false"/>
+                <w:u w:val="none"/>
+                <w:sz w:val="22"/>
+                <w:szCs w:val="22"/>
                 <w:color w:val="000000"/>
               </w:rPr>
               <w:t xml:space="preserve"/>
@@ -4112,17 +4123,17 @@
                 <w:left w:val="none" w:sz="0" w:space="0" w:color="000000"/>
                 <w:right w:val="none" w:sz="0" w:space="0" w:color="000000"/>
               </w:pBdr>
-              <w:spacing w:after="0" w:before="0" w:line="240"/>
-              <w:ind w:firstLine="0" w:left="100" w:right="100"/>
-            </w:pPr>
-            <w:r>
-              <w:rPr>
-                <w:rFonts w:ascii="Helvetica" w:hAnsi="Helvetica" w:eastAsia="Helvetica" w:cs="Helvetica"/>
-                <w:i w:val="false"/>
-                <w:b w:val="false"/>
-                <w:u w:val="none"/>
-                <w:sz w:val="16"/>
-                <w:szCs w:val="16"/>
+              <w:spacing w:after="100" w:before="100" w:line="240"/>
+              <w:ind w:firstLine="0" w:left="100" w:right="100"/>
+            </w:pPr>
+            <w:r>
+              <w:rPr>
+                <w:rFonts w:ascii="Helvetica" w:hAnsi="Helvetica" w:eastAsia="Helvetica" w:cs="Helvetica"/>
+                <w:i w:val="false"/>
+                <w:b w:val="false"/>
+                <w:u w:val="none"/>
+                <w:sz w:val="22"/>
+                <w:szCs w:val="22"/>
                 <w:color w:val="000000"/>
               </w:rPr>
               <w:t xml:space="preserve"/>
@@ -4157,17 +4168,17 @@
                 <w:left w:val="none" w:sz="0" w:space="0" w:color="000000"/>
                 <w:right w:val="none" w:sz="0" w:space="0" w:color="000000"/>
               </w:pBdr>
-              <w:spacing w:after="0" w:before="0" w:line="240"/>
-              <w:ind w:firstLine="0" w:left="100" w:right="100"/>
-            </w:pPr>
-            <w:r>
-              <w:rPr>
-                <w:rFonts w:ascii="Helvetica" w:hAnsi="Helvetica" w:eastAsia="Helvetica" w:cs="Helvetica"/>
-                <w:i w:val="false"/>
-                <w:b w:val="false"/>
-                <w:u w:val="none"/>
-                <w:sz w:val="16"/>
-                <w:szCs w:val="16"/>
+              <w:spacing w:after="100" w:before="100" w:line="240"/>
+              <w:ind w:firstLine="0" w:left="100" w:right="100"/>
+            </w:pPr>
+            <w:r>
+              <w:rPr>
+                <w:rFonts w:ascii="Helvetica" w:hAnsi="Helvetica" w:eastAsia="Helvetica" w:cs="Helvetica"/>
+                <w:i w:val="false"/>
+                <w:b w:val="false"/>
+                <w:u w:val="none"/>
+                <w:sz w:val="22"/>
+                <w:szCs w:val="22"/>
                 <w:color w:val="000000"/>
               </w:rPr>
               <w:t xml:space="preserve"/>
@@ -4202,17 +4213,17 @@
                 <w:left w:val="none" w:sz="0" w:space="0" w:color="000000"/>
                 <w:right w:val="none" w:sz="0" w:space="0" w:color="000000"/>
               </w:pBdr>
-              <w:spacing w:after="0" w:before="0" w:line="240"/>
-              <w:ind w:firstLine="0" w:left="100" w:right="100"/>
-            </w:pPr>
-            <w:r>
-              <w:rPr>
-                <w:rFonts w:ascii="Helvetica" w:hAnsi="Helvetica" w:eastAsia="Helvetica" w:cs="Helvetica"/>
-                <w:i w:val="false"/>
-                <w:b w:val="false"/>
-                <w:u w:val="none"/>
-                <w:sz w:val="16"/>
-                <w:szCs w:val="16"/>
+              <w:spacing w:after="100" w:before="100" w:line="240"/>
+              <w:ind w:firstLine="0" w:left="100" w:right="100"/>
+            </w:pPr>
+            <w:r>
+              <w:rPr>
+                <w:rFonts w:ascii="Helvetica" w:hAnsi="Helvetica" w:eastAsia="Helvetica" w:cs="Helvetica"/>
+                <w:i w:val="false"/>
+                <w:b w:val="false"/>
+                <w:u w:val="none"/>
+                <w:sz w:val="22"/>
+                <w:szCs w:val="22"/>
                 <w:color w:val="000000"/>
               </w:rPr>
               <w:t xml:space="preserve"/>
@@ -4247,17 +4258,17 @@
                 <w:left w:val="none" w:sz="0" w:space="0" w:color="000000"/>
                 <w:right w:val="none" w:sz="0" w:space="0" w:color="000000"/>
               </w:pBdr>
-              <w:spacing w:after="0" w:before="0" w:line="240"/>
-              <w:ind w:firstLine="0" w:left="100" w:right="100"/>
-            </w:pPr>
-            <w:r>
-              <w:rPr>
-                <w:rFonts w:ascii="Helvetica" w:hAnsi="Helvetica" w:eastAsia="Helvetica" w:cs="Helvetica"/>
-                <w:i w:val="false"/>
-                <w:b w:val="false"/>
-                <w:u w:val="none"/>
-                <w:sz w:val="16"/>
-                <w:szCs w:val="16"/>
+              <w:spacing w:after="100" w:before="100" w:line="240"/>
+              <w:ind w:firstLine="0" w:left="100" w:right="100"/>
+            </w:pPr>
+            <w:r>
+              <w:rPr>
+                <w:rFonts w:ascii="Helvetica" w:hAnsi="Helvetica" w:eastAsia="Helvetica" w:cs="Helvetica"/>
+                <w:i w:val="false"/>
+                <w:b w:val="false"/>
+                <w:u w:val="none"/>
+                <w:sz w:val="22"/>
+                <w:szCs w:val="22"/>
                 <w:color w:val="000000"/>
               </w:rPr>
               <w:t xml:space="preserve"/>
@@ -4292,17 +4303,17 @@
                 <w:left w:val="none" w:sz="0" w:space="0" w:color="000000"/>
                 <w:right w:val="none" w:sz="0" w:space="0" w:color="000000"/>
               </w:pBdr>
-              <w:spacing w:after="0" w:before="0" w:line="240"/>
-              <w:ind w:firstLine="0" w:left="100" w:right="100"/>
-            </w:pPr>
-            <w:r>
-              <w:rPr>
-                <w:rFonts w:ascii="Helvetica" w:hAnsi="Helvetica" w:eastAsia="Helvetica" w:cs="Helvetica"/>
-                <w:i w:val="false"/>
-                <w:b w:val="false"/>
-                <w:u w:val="none"/>
-                <w:sz w:val="16"/>
-                <w:szCs w:val="16"/>
+              <w:spacing w:after="100" w:before="100" w:line="240"/>
+              <w:ind w:firstLine="0" w:left="100" w:right="100"/>
+            </w:pPr>
+            <w:r>
+              <w:rPr>
+                <w:rFonts w:ascii="Helvetica" w:hAnsi="Helvetica" w:eastAsia="Helvetica" w:cs="Helvetica"/>
+                <w:i w:val="false"/>
+                <w:b w:val="false"/>
+                <w:u w:val="none"/>
+                <w:sz w:val="22"/>
+                <w:szCs w:val="22"/>
                 <w:color w:val="000000"/>
               </w:rPr>
               <w:t xml:space="preserve"/>
@@ -4337,17 +4348,17 @@
                 <w:left w:val="none" w:sz="0" w:space="0" w:color="000000"/>
                 <w:right w:val="none" w:sz="0" w:space="0" w:color="000000"/>
               </w:pBdr>
-              <w:spacing w:after="0" w:before="0" w:line="240"/>
-              <w:ind w:firstLine="0" w:left="100" w:right="100"/>
-            </w:pPr>
-            <w:r>
-              <w:rPr>
-                <w:rFonts w:ascii="Helvetica" w:hAnsi="Helvetica" w:eastAsia="Helvetica" w:cs="Helvetica"/>
-                <w:i w:val="false"/>
-                <w:b w:val="false"/>
-                <w:u w:val="none"/>
-                <w:sz w:val="16"/>
-                <w:szCs w:val="16"/>
+              <w:spacing w:after="100" w:before="100" w:line="240"/>
+              <w:ind w:firstLine="0" w:left="100" w:right="100"/>
+            </w:pPr>
+            <w:r>
+              <w:rPr>
+                <w:rFonts w:ascii="Helvetica" w:hAnsi="Helvetica" w:eastAsia="Helvetica" w:cs="Helvetica"/>
+                <w:i w:val="false"/>
+                <w:b w:val="false"/>
+                <w:u w:val="none"/>
+                <w:sz w:val="22"/>
+                <w:szCs w:val="22"/>
                 <w:color w:val="000000"/>
               </w:rPr>
               <w:t xml:space="preserve"/>
@@ -4382,17 +4393,17 @@
                 <w:left w:val="none" w:sz="0" w:space="0" w:color="000000"/>
                 <w:right w:val="none" w:sz="0" w:space="0" w:color="000000"/>
               </w:pBdr>
-              <w:spacing w:after="0" w:before="0" w:line="240"/>
-              <w:ind w:firstLine="0" w:left="100" w:right="100"/>
-            </w:pPr>
-            <w:r>
-              <w:rPr>
-                <w:rFonts w:ascii="Helvetica" w:hAnsi="Helvetica" w:eastAsia="Helvetica" w:cs="Helvetica"/>
-                <w:i w:val="false"/>
-                <w:b w:val="false"/>
-                <w:u w:val="none"/>
-                <w:sz w:val="16"/>
-                <w:szCs w:val="16"/>
+              <w:spacing w:after="100" w:before="100" w:line="240"/>
+              <w:ind w:firstLine="0" w:left="100" w:right="100"/>
+            </w:pPr>
+            <w:r>
+              <w:rPr>
+                <w:rFonts w:ascii="Helvetica" w:hAnsi="Helvetica" w:eastAsia="Helvetica" w:cs="Helvetica"/>
+                <w:i w:val="false"/>
+                <w:b w:val="false"/>
+                <w:u w:val="none"/>
+                <w:sz w:val="22"/>
+                <w:szCs w:val="22"/>
                 <w:color w:val="000000"/>
               </w:rPr>
               <w:t xml:space="preserve"/>
@@ -4434,7 +4445,7 @@
                 <w:left w:val="none" w:sz="0" w:space="0" w:color="000000"/>
                 <w:right w:val="none" w:sz="0" w:space="0" w:color="000000"/>
               </w:pBdr>
-              <w:spacing w:after="0" w:before="0" w:line="240"/>
+              <w:spacing w:after="100" w:before="100" w:line="240"/>
               <w:ind w:firstLine="0" w:left="300" w:right="100"/>
             </w:pPr>
             <w:r>
@@ -4443,8 +4454,8 @@
                 <w:i w:val="true"/>
                 <w:b w:val="false"/>
                 <w:u w:val="none"/>
-                <w:sz w:val="16"/>
-                <w:szCs w:val="16"/>
+                <w:sz w:val="22"/>
+                <w:szCs w:val="22"/>
                 <w:color w:val="000000"/>
               </w:rPr>
               <w:t xml:space="preserve">Removed * (Leaf desert date)^2</w:t>
@@ -4479,17 +4490,17 @@
                 <w:left w:val="none" w:sz="0" w:space="0" w:color="000000"/>
                 <w:right w:val="none" w:sz="0" w:space="0" w:color="000000"/>
               </w:pBdr>
-              <w:spacing w:after="0" w:before="0" w:line="240"/>
-              <w:ind w:firstLine="0" w:left="100" w:right="100"/>
-            </w:pPr>
-            <w:r>
-              <w:rPr>
-                <w:rFonts w:ascii="Helvetica" w:hAnsi="Helvetica" w:eastAsia="Helvetica" w:cs="Helvetica"/>
-                <w:i w:val="false"/>
-                <w:b w:val="false"/>
-                <w:u w:val="none"/>
-                <w:sz w:val="16"/>
-                <w:szCs w:val="16"/>
+              <w:spacing w:after="100" w:before="100" w:line="240"/>
+              <w:ind w:firstLine="0" w:left="100" w:right="100"/>
+            </w:pPr>
+            <w:r>
+              <w:rPr>
+                <w:rFonts w:ascii="Helvetica" w:hAnsi="Helvetica" w:eastAsia="Helvetica" w:cs="Helvetica"/>
+                <w:i w:val="false"/>
+                <w:b w:val="false"/>
+                <w:u w:val="none"/>
+                <w:sz w:val="22"/>
+                <w:szCs w:val="22"/>
                 <w:color w:val="000000"/>
               </w:rPr>
               <w:t xml:space="preserve">1.00</w:t>
@@ -4524,17 +4535,17 @@
                 <w:left w:val="none" w:sz="0" w:space="0" w:color="000000"/>
                 <w:right w:val="none" w:sz="0" w:space="0" w:color="000000"/>
               </w:pBdr>
-              <w:spacing w:after="0" w:before="0" w:line="240"/>
-              <w:ind w:firstLine="0" w:left="100" w:right="100"/>
-            </w:pPr>
-            <w:r>
-              <w:rPr>
-                <w:rFonts w:ascii="Helvetica" w:hAnsi="Helvetica" w:eastAsia="Helvetica" w:cs="Helvetica"/>
-                <w:i w:val="false"/>
-                <w:b w:val="false"/>
-                <w:u w:val="none"/>
-                <w:sz w:val="16"/>
-                <w:szCs w:val="16"/>
+              <w:spacing w:after="100" w:before="100" w:line="240"/>
+              <w:ind w:firstLine="0" w:left="100" w:right="100"/>
+            </w:pPr>
+            <w:r>
+              <w:rPr>
+                <w:rFonts w:ascii="Helvetica" w:hAnsi="Helvetica" w:eastAsia="Helvetica" w:cs="Helvetica"/>
+                <w:i w:val="false"/>
+                <w:b w:val="false"/>
+                <w:u w:val="none"/>
+                <w:sz w:val="22"/>
+                <w:szCs w:val="22"/>
                 <w:color w:val="000000"/>
               </w:rPr>
               <w:t xml:space="preserve">1.00, 1.00</w:t>
@@ -4569,17 +4580,17 @@
                 <w:left w:val="none" w:sz="0" w:space="0" w:color="000000"/>
                 <w:right w:val="none" w:sz="0" w:space="0" w:color="000000"/>
               </w:pBdr>
-              <w:spacing w:after="0" w:before="0" w:line="240"/>
-              <w:ind w:firstLine="0" w:left="100" w:right="100"/>
-            </w:pPr>
-            <w:r>
-              <w:rPr>
-                <w:rFonts w:ascii="Helvetica" w:hAnsi="Helvetica" w:eastAsia="Helvetica" w:cs="Helvetica"/>
-                <w:i w:val="false"/>
-                <w:b w:val="false"/>
-                <w:u w:val="none"/>
-                <w:sz w:val="16"/>
-                <w:szCs w:val="16"/>
+              <w:spacing w:after="100" w:before="100" w:line="240"/>
+              <w:ind w:firstLine="0" w:left="100" w:right="100"/>
+            </w:pPr>
+            <w:r>
+              <w:rPr>
+                <w:rFonts w:ascii="Helvetica" w:hAnsi="Helvetica" w:eastAsia="Helvetica" w:cs="Helvetica"/>
+                <w:i w:val="false"/>
+                <w:b w:val="false"/>
+                <w:u w:val="none"/>
+                <w:sz w:val="22"/>
+                <w:szCs w:val="22"/>
                 <w:color w:val="000000"/>
               </w:rPr>
               <w:t xml:space="preserve">0.4</w:t>
@@ -4614,17 +4625,17 @@
                 <w:left w:val="none" w:sz="0" w:space="0" w:color="000000"/>
                 <w:right w:val="none" w:sz="0" w:space="0" w:color="000000"/>
               </w:pBdr>
-              <w:spacing w:after="0" w:before="0" w:line="240"/>
-              <w:ind w:firstLine="0" w:left="100" w:right="100"/>
-            </w:pPr>
-            <w:r>
-              <w:rPr>
-                <w:rFonts w:ascii="Helvetica" w:hAnsi="Helvetica" w:eastAsia="Helvetica" w:cs="Helvetica"/>
-                <w:i w:val="false"/>
-                <w:b w:val="false"/>
-                <w:u w:val="none"/>
-                <w:sz w:val="16"/>
-                <w:szCs w:val="16"/>
+              <w:spacing w:after="100" w:before="100" w:line="240"/>
+              <w:ind w:firstLine="0" w:left="100" w:right="100"/>
+            </w:pPr>
+            <w:r>
+              <w:rPr>
+                <w:rFonts w:ascii="Helvetica" w:hAnsi="Helvetica" w:eastAsia="Helvetica" w:cs="Helvetica"/>
+                <w:i w:val="false"/>
+                <w:b w:val="false"/>
+                <w:u w:val="none"/>
+                <w:sz w:val="22"/>
+                <w:szCs w:val="22"/>
                 <w:color w:val="000000"/>
               </w:rPr>
               <w:t xml:space="preserve">1.00</w:t>
@@ -4659,17 +4670,17 @@
                 <w:left w:val="none" w:sz="0" w:space="0" w:color="000000"/>
                 <w:right w:val="none" w:sz="0" w:space="0" w:color="000000"/>
               </w:pBdr>
-              <w:spacing w:after="0" w:before="0" w:line="240"/>
-              <w:ind w:firstLine="0" w:left="100" w:right="100"/>
-            </w:pPr>
-            <w:r>
-              <w:rPr>
-                <w:rFonts w:ascii="Helvetica" w:hAnsi="Helvetica" w:eastAsia="Helvetica" w:cs="Helvetica"/>
-                <w:i w:val="false"/>
-                <w:b w:val="false"/>
-                <w:u w:val="none"/>
-                <w:sz w:val="16"/>
-                <w:szCs w:val="16"/>
+              <w:spacing w:after="100" w:before="100" w:line="240"/>
+              <w:ind w:firstLine="0" w:left="100" w:right="100"/>
+            </w:pPr>
+            <w:r>
+              <w:rPr>
+                <w:rFonts w:ascii="Helvetica" w:hAnsi="Helvetica" w:eastAsia="Helvetica" w:cs="Helvetica"/>
+                <w:i w:val="false"/>
+                <w:b w:val="false"/>
+                <w:u w:val="none"/>
+                <w:sz w:val="22"/>
+                <w:szCs w:val="22"/>
                 <w:color w:val="000000"/>
               </w:rPr>
               <w:t xml:space="preserve">0.99, 1.00</w:t>
@@ -4704,17 +4715,17 @@
                 <w:left w:val="none" w:sz="0" w:space="0" w:color="000000"/>
                 <w:right w:val="none" w:sz="0" w:space="0" w:color="000000"/>
               </w:pBdr>
-              <w:spacing w:after="0" w:before="0" w:line="240"/>
-              <w:ind w:firstLine="0" w:left="100" w:right="100"/>
-            </w:pPr>
-            <w:r>
-              <w:rPr>
-                <w:rFonts w:ascii="Helvetica" w:hAnsi="Helvetica" w:eastAsia="Helvetica" w:cs="Helvetica"/>
-                <w:i w:val="false"/>
-                <w:b w:val="false"/>
-                <w:u w:val="none"/>
-                <w:sz w:val="16"/>
-                <w:szCs w:val="16"/>
+              <w:spacing w:after="100" w:before="100" w:line="240"/>
+              <w:ind w:firstLine="0" w:left="100" w:right="100"/>
+            </w:pPr>
+            <w:r>
+              <w:rPr>
+                <w:rFonts w:ascii="Helvetica" w:hAnsi="Helvetica" w:eastAsia="Helvetica" w:cs="Helvetica"/>
+                <w:i w:val="false"/>
+                <w:b w:val="false"/>
+                <w:u w:val="none"/>
+                <w:sz w:val="22"/>
+                <w:szCs w:val="22"/>
                 <w:color w:val="000000"/>
               </w:rPr>
               <w:t xml:space="preserve">0.12</w:t>
@@ -4749,17 +4760,17 @@
                 <w:left w:val="none" w:sz="0" w:space="0" w:color="000000"/>
                 <w:right w:val="none" w:sz="0" w:space="0" w:color="000000"/>
               </w:pBdr>
-              <w:spacing w:after="0" w:before="0" w:line="240"/>
-              <w:ind w:firstLine="0" w:left="100" w:right="100"/>
-            </w:pPr>
-            <w:r>
-              <w:rPr>
-                <w:rFonts w:ascii="Helvetica" w:hAnsi="Helvetica" w:eastAsia="Helvetica" w:cs="Helvetica"/>
-                <w:i w:val="false"/>
-                <w:b w:val="false"/>
-                <w:u w:val="none"/>
-                <w:sz w:val="16"/>
-                <w:szCs w:val="16"/>
+              <w:spacing w:after="100" w:before="100" w:line="240"/>
+              <w:ind w:firstLine="0" w:left="100" w:right="100"/>
+            </w:pPr>
+            <w:r>
+              <w:rPr>
+                <w:rFonts w:ascii="Helvetica" w:hAnsi="Helvetica" w:eastAsia="Helvetica" w:cs="Helvetica"/>
+                <w:i w:val="false"/>
+                <w:b w:val="false"/>
+                <w:u w:val="none"/>
+                <w:sz w:val="22"/>
+                <w:szCs w:val="22"/>
                 <w:color w:val="000000"/>
               </w:rPr>
               <w:t xml:space="preserve">1.00</w:t>
@@ -4794,17 +4805,17 @@
                 <w:left w:val="none" w:sz="0" w:space="0" w:color="000000"/>
                 <w:right w:val="none" w:sz="0" w:space="0" w:color="000000"/>
               </w:pBdr>
-              <w:spacing w:after="0" w:before="0" w:line="240"/>
-              <w:ind w:firstLine="0" w:left="100" w:right="100"/>
-            </w:pPr>
-            <w:r>
-              <w:rPr>
-                <w:rFonts w:ascii="Helvetica" w:hAnsi="Helvetica" w:eastAsia="Helvetica" w:cs="Helvetica"/>
-                <w:i w:val="false"/>
-                <w:b w:val="false"/>
-                <w:u w:val="none"/>
-                <w:sz w:val="16"/>
-                <w:szCs w:val="16"/>
+              <w:spacing w:after="100" w:before="100" w:line="240"/>
+              <w:ind w:firstLine="0" w:left="100" w:right="100"/>
+            </w:pPr>
+            <w:r>
+              <w:rPr>
+                <w:rFonts w:ascii="Helvetica" w:hAnsi="Helvetica" w:eastAsia="Helvetica" w:cs="Helvetica"/>
+                <w:i w:val="false"/>
+                <w:b w:val="false"/>
+                <w:u w:val="none"/>
+                <w:sz w:val="22"/>
+                <w:szCs w:val="22"/>
                 <w:color w:val="000000"/>
               </w:rPr>
               <w:t xml:space="preserve">0.99, 1.00</w:t>
@@ -4839,17 +4850,17 @@
                 <w:left w:val="none" w:sz="0" w:space="0" w:color="000000"/>
                 <w:right w:val="none" w:sz="0" w:space="0" w:color="000000"/>
               </w:pBdr>
-              <w:spacing w:after="0" w:before="0" w:line="240"/>
-              <w:ind w:firstLine="0" w:left="100" w:right="100"/>
-            </w:pPr>
-            <w:r>
-              <w:rPr>
-                <w:rFonts w:ascii="Helvetica" w:hAnsi="Helvetica" w:eastAsia="Helvetica" w:cs="Helvetica"/>
-                <w:i w:val="false"/>
-                <w:b w:val="false"/>
-                <w:u w:val="none"/>
-                <w:sz w:val="16"/>
-                <w:szCs w:val="16"/>
+              <w:spacing w:after="100" w:before="100" w:line="240"/>
+              <w:ind w:firstLine="0" w:left="100" w:right="100"/>
+            </w:pPr>
+            <w:r>
+              <w:rPr>
+                <w:rFonts w:ascii="Helvetica" w:hAnsi="Helvetica" w:eastAsia="Helvetica" w:cs="Helvetica"/>
+                <w:i w:val="false"/>
+                <w:b w:val="false"/>
+                <w:u w:val="none"/>
+                <w:sz w:val="22"/>
+                <w:szCs w:val="22"/>
                 <w:color w:val="000000"/>
               </w:rPr>
               <w:t xml:space="preserve">0.3</w:t>
@@ -4892,7 +4903,7 @@
                 <w:left w:val="none" w:sz="0" w:space="0" w:color="000000"/>
                 <w:right w:val="none" w:sz="0" w:space="0" w:color="000000"/>
               </w:pBdr>
-              <w:spacing w:after="0" w:before="0" w:line="240"/>
+              <w:spacing w:after="100" w:before="100" w:line="240"/>
               <w:ind w:firstLine="0" w:left="100" w:right="100"/>
             </w:pPr>
             <w:r>
@@ -4902,8 +4913,8 @@
                 <w:b w:val="false"/>
                 <w:u w:val="none"/>
                 <w:vertAlign w:val="superscript"/>
-                <w:sz w:val="16"/>
-                <w:szCs w:val="16"/>
+                <w:sz w:val="22"/>
+                <w:szCs w:val="22"/>
                 <w:color w:val="000000"/>
               </w:rPr>
               <w:t xml:space="preserve">1</w:t>
@@ -4914,8 +4925,8 @@
                 <w:i w:val="false"/>
                 <w:b w:val="false"/>
                 <w:u w:val="none"/>
-                <w:sz w:val="16"/>
-                <w:szCs w:val="16"/>
+                <w:sz w:val="22"/>
+                <w:szCs w:val="22"/>
                 <w:color w:val="000000"/>
               </w:rPr>
               <w:t xml:space="preserve">OR = Odds Ratio, CI = Confidence Interval</w:t>

</xml_diff>